<commit_message>
Finalize release 1.4 files
</commit_message>
<xml_diff>
--- a/files/home/pi/Desktop/HAMPI README.docx
+++ b/files/home/pi/Desktop/HAMPI README.docx
@@ -1,6 +1,6 @@
 
 <file path=word/document.xml><?xml version="1.0" encoding="utf-8"?>
-<w:document xmlns:wpc="http://schemas.microsoft.com/office/word/2010/wordprocessingCanvas" xmlns:cx="http://schemas.microsoft.com/office/drawing/2014/chartex" xmlns:cx1="http://schemas.microsoft.com/office/drawing/2015/9/8/chartex" xmlns:cx2="http://schemas.microsoft.com/office/drawing/2015/10/21/chartex" xmlns:cx3="http://schemas.microsoft.com/office/drawing/2016/5/9/chartex" xmlns:cx4="http://schemas.microsoft.com/office/drawing/2016/5/10/chartex" xmlns:cx5="http://schemas.microsoft.com/office/drawing/2016/5/11/chartex" xmlns:cx6="http://schemas.microsoft.com/office/drawing/2016/5/12/chartex" xmlns:cx7="http://schemas.microsoft.com/office/drawing/2016/5/13/chartex" xmlns:cx8="http://schemas.microsoft.com/office/drawing/2016/5/14/chartex" xmlns:mc="http://schemas.openxmlformats.org/markup-compatibility/2006" xmlns:aink="http://schemas.microsoft.com/office/drawing/2016/ink" xmlns:am3d="http://schemas.microsoft.com/office/drawing/2017/model3d" xmlns:o="urn:schemas-microsoft-com:office:office" xmlns:r="http://schemas.openxmlformats.org/officeDocument/2006/relationships" xmlns:m="http://schemas.openxmlformats.org/officeDocument/2006/math" xmlns:v="urn:schemas-microsoft-com:vml" xmlns:wp14="http://schemas.microsoft.com/office/word/2010/wordprocessingDrawing" xmlns:wp="http://schemas.openxmlformats.org/drawingml/2006/wordprocessingDrawing" xmlns:w10="urn:schemas-microsoft-com:office:word" xmlns:w="http://schemas.openxmlformats.org/wordprocessingml/2006/main" xmlns:w14="http://schemas.microsoft.com/office/word/2010/wordml" xmlns:w15="http://schemas.microsoft.com/office/word/2012/wordml" xmlns:w16cex="http://schemas.microsoft.com/office/word/2018/wordml/cex" xmlns:w16cid="http://schemas.microsoft.com/office/word/2016/wordml/cid" xmlns:w16="http://schemas.microsoft.com/office/word/2018/wordml" xmlns:w16se="http://schemas.microsoft.com/office/word/2015/wordml/symex" xmlns:wpg="http://schemas.microsoft.com/office/word/2010/wordprocessingGroup" xmlns:wpi="http://schemas.microsoft.com/office/word/2010/wordprocessingInk" xmlns:wne="http://schemas.microsoft.com/office/word/2006/wordml" xmlns:wps="http://schemas.microsoft.com/office/word/2010/wordprocessingShape" mc:Ignorable="w14 w15 w16se w16cid w16 w16cex wp14">
+<w:document xmlns:wpc="http://schemas.microsoft.com/office/word/2010/wordprocessingCanvas" xmlns:cx="http://schemas.microsoft.com/office/drawing/2014/chartex" xmlns:cx1="http://schemas.microsoft.com/office/drawing/2015/9/8/chartex" xmlns:cx2="http://schemas.microsoft.com/office/drawing/2015/10/21/chartex" xmlns:cx3="http://schemas.microsoft.com/office/drawing/2016/5/9/chartex" xmlns:cx4="http://schemas.microsoft.com/office/drawing/2016/5/10/chartex" xmlns:cx5="http://schemas.microsoft.com/office/drawing/2016/5/11/chartex" xmlns:cx6="http://schemas.microsoft.com/office/drawing/2016/5/12/chartex" xmlns:cx7="http://schemas.microsoft.com/office/drawing/2016/5/13/chartex" xmlns:cx8="http://schemas.microsoft.com/office/drawing/2016/5/14/chartex" xmlns:mc="http://schemas.openxmlformats.org/markup-compatibility/2006" xmlns:aink="http://schemas.microsoft.com/office/drawing/2016/ink" xmlns:am3d="http://schemas.microsoft.com/office/drawing/2017/model3d" xmlns:o="urn:schemas-microsoft-com:office:office" xmlns:r="http://schemas.openxmlformats.org/officeDocument/2006/relationships" xmlns:m="http://schemas.openxmlformats.org/officeDocument/2006/math" xmlns:v="urn:schemas-microsoft-com:vml" xmlns:wp14="http://schemas.microsoft.com/office/word/2010/wordprocessingDrawing" xmlns:wp="http://schemas.openxmlformats.org/drawingml/2006/wordprocessingDrawing" xmlns:w10="urn:schemas-microsoft-com:office:word" xmlns:w="http://schemas.openxmlformats.org/wordprocessingml/2006/main" xmlns:w14="http://schemas.microsoft.com/office/word/2010/wordml" xmlns:w15="http://schemas.microsoft.com/office/word/2012/wordml" xmlns:w16cex="http://schemas.microsoft.com/office/word/2018/wordml/cex" xmlns:w16cid="http://schemas.microsoft.com/office/word/2016/wordml/cid" xmlns:w16="http://schemas.microsoft.com/office/word/2018/wordml" xmlns:w16sdtdh="http://schemas.microsoft.com/office/word/2020/wordml/sdtdatahash" xmlns:w16se="http://schemas.microsoft.com/office/word/2015/wordml/symex" xmlns:wpg="http://schemas.microsoft.com/office/word/2010/wordprocessingGroup" xmlns:wpi="http://schemas.microsoft.com/office/word/2010/wordprocessingInk" xmlns:wne="http://schemas.microsoft.com/office/word/2006/wordml" xmlns:wps="http://schemas.microsoft.com/office/word/2010/wordprocessingShape" mc:Ignorable="w14 w15 w16se w16cid w16 w16cex w16sdtdh wp14">
   <w:body>
     <w:p>
       <w:pPr>
@@ -105,7 +105,7 @@
           <w:color w:val="222222"/>
           <w:sz w:val="32"/>
         </w:rPr>
-        <w:t>3</w:t>
+        <w:t>4</w:t>
       </w:r>
       <w:r>
         <w:rPr>
@@ -119,7 +119,7 @@
           <w:color w:val="222222"/>
           <w:sz w:val="32"/>
         </w:rPr>
-        <w:t>March</w:t>
+        <w:t>June</w:t>
       </w:r>
       <w:r>
         <w:rPr>
@@ -140,7 +140,21 @@
           <w:color w:val="222222"/>
           <w:sz w:val="32"/>
         </w:rPr>
-        <w:t xml:space="preserve">) – The Raspberry Pi Ham Radio Image </w:t>
+        <w:t xml:space="preserve">) </w:t>
+      </w:r>
+      <w:r>
+        <w:rPr>
+          <w:color w:val="222222"/>
+          <w:sz w:val="32"/>
+        </w:rPr>
+        <w:t xml:space="preserve">“Father’s Day Edition” </w:t>
+      </w:r>
+      <w:r>
+        <w:rPr>
+          <w:color w:val="222222"/>
+          <w:sz w:val="32"/>
+        </w:rPr>
+        <w:t xml:space="preserve">– The Raspberry Pi Ham Radio Image </w:t>
       </w:r>
       <w:proofErr w:type="gramStart"/>
       <w:r>
@@ -186,15 +200,15 @@
           <w:color w:val="222222"/>
           <w:sz w:val="32"/>
         </w:rPr>
-        <w:t>I have confirmed this image starts up successfully on the Raspberry Pi Model 4 B. Other users have reported it also operates on the Model 3 B. A series of</w:t>
-      </w:r>
-      <w:r>
-        <w:rPr>
-          <w:color w:val="222222"/>
+        <w:t>I have confirmed this image starts up successfully on the Raspberry Pi Model 4 B. Other users have reported it also operates on the Model 3 B. A series of beta-testers have tested this and provided feedback prior to release, and I have used that feedback to make this a better image for everyone.</w:t>
+      </w:r>
+    </w:p>
+    <w:p>
+      <w:pPr>
+        <w:rPr>
           <w:sz w:val="32"/>
         </w:rPr>
-        <w:t xml:space="preserve"> beta-testers have tested this and provided feedback prior to release, and I have used that feedback to make this a better image for everyone.</w:t>
-      </w:r>
+      </w:pPr>
     </w:p>
     <w:p>
       <w:pPr>
@@ -202,38 +216,25 @@
           <w:sz w:val="32"/>
         </w:rPr>
       </w:pPr>
-    </w:p>
-    <w:p>
-      <w:pPr>
+      <w:r>
         <w:rPr>
           <w:sz w:val="32"/>
         </w:rPr>
-      </w:pPr>
+        <w:t xml:space="preserve">The primary place to download this is via BitTorrent. If you </w:t>
+      </w:r>
+      <w:proofErr w:type="gramStart"/>
       <w:r>
         <w:rPr>
           <w:sz w:val="32"/>
         </w:rPr>
-        <w:t xml:space="preserve">The primary place to download this is via BitTorrent. If you </w:t>
-      </w:r>
-      <w:proofErr w:type="gramStart"/>
+        <w:t>can’t</w:t>
+      </w:r>
+      <w:proofErr w:type="gramEnd"/>
       <w:r>
         <w:rPr>
           <w:sz w:val="32"/>
         </w:rPr>
-        <w:t>can’t</w:t>
-      </w:r>
-      <w:proofErr w:type="gramEnd"/>
-      <w:r>
-        <w:rPr>
-          <w:sz w:val="32"/>
-        </w:rPr>
-        <w:t>, or won’t, use BitTorrent, there are a number</w:t>
-      </w:r>
-      <w:r>
-        <w:rPr>
-          <w:sz w:val="32"/>
-        </w:rPr>
-        <w:t xml:space="preserve"> of direct download links:</w:t>
+        <w:t>, or won’t, use BitTorrent, there are a number of direct download links:</w:t>
       </w:r>
     </w:p>
     <w:p>
@@ -547,85 +548,69 @@
           <w:szCs w:val="22"/>
           <w:highlight w:val="yellow"/>
         </w:rPr>
-        <w:t xml:space="preserve">If </w:t>
-      </w:r>
+        <w:t xml:space="preserve">If you do not agree with this, then you may opt out of running BOINC for your individual use by running the </w:t>
+      </w:r>
+      <w:proofErr w:type="spellStart"/>
       <w:r>
         <w:rPr>
           <w:sz w:val="30"/>
           <w:szCs w:val="22"/>
           <w:highlight w:val="yellow"/>
         </w:rPr>
-        <w:t xml:space="preserve">you do not agree with this, then you may opt out of running BOINC for your individual use by running the </w:t>
-      </w:r>
-      <w:proofErr w:type="spellStart"/>
+        <w:t>boinctui</w:t>
+      </w:r>
+      <w:proofErr w:type="spellEnd"/>
       <w:r>
         <w:rPr>
           <w:sz w:val="30"/>
           <w:szCs w:val="22"/>
           <w:highlight w:val="yellow"/>
         </w:rPr>
-        <w:t>boinctui</w:t>
-      </w:r>
-      <w:proofErr w:type="spellEnd"/>
+        <w:t xml:space="preserve"> command line tool.</w:t>
+      </w:r>
+      <w:bookmarkEnd w:id="0"/>
       <w:r>
         <w:rPr>
           <w:sz w:val="30"/>
           <w:szCs w:val="22"/>
           <w:highlight w:val="yellow"/>
         </w:rPr>
-        <w:t xml:space="preserve"> command line tool.</w:t>
-      </w:r>
-      <w:bookmarkEnd w:id="0"/>
+        <w:t xml:space="preserve"> Again, this will not interfere with your usage – this only uses </w:t>
+      </w:r>
+      <w:proofErr w:type="spellStart"/>
       <w:r>
         <w:rPr>
           <w:sz w:val="30"/>
           <w:szCs w:val="22"/>
           <w:highlight w:val="yellow"/>
         </w:rPr>
-        <w:t xml:space="preserve"> Again, this will not interfere with your usage – this only uses </w:t>
-      </w:r>
-      <w:proofErr w:type="spellStart"/>
+        <w:t>cpu</w:t>
+      </w:r>
+      <w:proofErr w:type="spellEnd"/>
       <w:r>
         <w:rPr>
           <w:sz w:val="30"/>
           <w:szCs w:val="22"/>
           <w:highlight w:val="yellow"/>
         </w:rPr>
-        <w:t>cpu</w:t>
-      </w:r>
-      <w:proofErr w:type="spellEnd"/>
+        <w:t xml:space="preserve"> cycles when your Raspberry Pi is idle. Disk use is also minimal. (1/1000 or less) (For what </w:t>
+      </w:r>
+      <w:proofErr w:type="gramStart"/>
       <w:r>
         <w:rPr>
           <w:sz w:val="30"/>
           <w:szCs w:val="22"/>
           <w:highlight w:val="yellow"/>
         </w:rPr>
-        <w:t xml:space="preserve"> cycles when your Raspberry Pi is idle. Disk use is also</w:t>
-      </w:r>
+        <w:t>it’s</w:t>
+      </w:r>
+      <w:proofErr w:type="gramEnd"/>
       <w:r>
         <w:rPr>
           <w:sz w:val="30"/>
           <w:szCs w:val="22"/>
           <w:highlight w:val="yellow"/>
         </w:rPr>
-        <w:t xml:space="preserve"> minimal. (1/1000 or less) (For what </w:t>
-      </w:r>
-      <w:proofErr w:type="gramStart"/>
-      <w:r>
-        <w:rPr>
-          <w:sz w:val="30"/>
-          <w:szCs w:val="22"/>
-          <w:highlight w:val="yellow"/>
-        </w:rPr>
-        <w:t>it’s</w:t>
-      </w:r>
-      <w:proofErr w:type="gramEnd"/>
-      <w:r>
-        <w:rPr>
-          <w:sz w:val="30"/>
-          <w:szCs w:val="22"/>
-          <w:highlight w:val="yellow"/>
-        </w:rPr>
         <w:t xml:space="preserve"> worth, I also operate my Raspberry Pi 4 this way.)</w:t>
       </w:r>
       <w:r>
@@ -652,7 +637,7 @@
           <w:sz w:val="40"/>
           <w:u w:val="single"/>
         </w:rPr>
-        <w:t>3</w:t>
+        <w:t>4</w:t>
       </w:r>
       <w:r>
         <w:rPr>
@@ -703,14 +688,7 @@
           <w:color w:val="222222"/>
           <w:sz w:val="26"/>
         </w:rPr>
-        <w:t> - Ham Radio Control Libr</w:t>
-      </w:r>
-      <w:r>
-        <w:rPr>
-          <w:color w:val="222222"/>
-          <w:sz w:val="26"/>
-        </w:rPr>
-        <w:t>aries</w:t>
+        <w:t> - Ham Radio Control Libraries</w:t>
       </w:r>
     </w:p>
     <w:p>
@@ -818,14 +796,7 @@
           <w:color w:val="222222"/>
           <w:sz w:val="26"/>
         </w:rPr>
-        <w:t xml:space="preserve"> - Slow Scan </w:t>
-      </w:r>
-      <w:r>
-        <w:rPr>
-          <w:color w:val="222222"/>
-          <w:sz w:val="26"/>
-        </w:rPr>
-        <w:t>TV (</w:t>
+        <w:t> - Slow Scan TV (</w:t>
       </w:r>
       <w:proofErr w:type="gramStart"/>
       <w:r>
@@ -937,15 +908,7 @@
             <w:color w:val="4285F4"/>
             <w:sz w:val="26"/>
           </w:rPr>
-          <w:t>ADS-B Flight Tracking Soft</w:t>
-        </w:r>
-        <w:r>
-          <w:rPr>
-            <w:rStyle w:val="InternetLink"/>
-            <w:color w:val="4285F4"/>
-            <w:sz w:val="26"/>
-          </w:rPr>
-          <w:t>ware</w:t>
+          <w:t>ADS-B Flight Tracking Software</w:t>
         </w:r>
       </w:hyperlink>
     </w:p>
@@ -1324,14 +1287,7 @@
           <w:color w:val="222222"/>
           <w:sz w:val="32"/>
         </w:rPr>
-        <w:t> - Study tool for USA FCC commercial radio license</w:t>
-      </w:r>
-      <w:r>
-        <w:rPr>
-          <w:color w:val="222222"/>
-          <w:sz w:val="32"/>
-        </w:rPr>
-        <w:t xml:space="preserve"> exams.</w:t>
+        <w:t> - Study tool for USA FCC commercial radio license exams.</w:t>
       </w:r>
     </w:p>
     <w:p>
@@ -1478,43 +1434,65 @@
             <w:color w:val="1155CC"/>
             <w:sz w:val="26"/>
           </w:rPr>
-          <w:t>g</w:t>
-        </w:r>
+          <w:t>gsat</w:t>
+        </w:r>
+        <w:proofErr w:type="spellEnd"/>
+      </w:hyperlink>
+      <w:r>
+        <w:rPr>
+          <w:color w:val="222222"/>
+          <w:sz w:val="26"/>
+        </w:rPr>
+        <w:t> - Graphical Predict client</w:t>
+      </w:r>
+    </w:p>
+    <w:p>
+      <w:hyperlink r:id="rId42">
         <w:r>
           <w:rPr>
             <w:rStyle w:val="InternetLink"/>
             <w:color w:val="1155CC"/>
             <w:sz w:val="26"/>
           </w:rPr>
-          <w:t>sat</w:t>
-        </w:r>
-        <w:proofErr w:type="spellEnd"/>
-      </w:hyperlink>
-      <w:r>
-        <w:rPr>
-          <w:color w:val="222222"/>
-          <w:sz w:val="26"/>
-        </w:rPr>
-        <w:t> - Graphical Predict client</w:t>
-      </w:r>
-    </w:p>
-    <w:p>
-      <w:hyperlink r:id="rId42">
+          <w:t>splat</w:t>
+        </w:r>
+      </w:hyperlink>
+      <w:r>
+        <w:rPr>
+          <w:color w:val="222222"/>
+          <w:sz w:val="26"/>
+        </w:rPr>
+        <w:t xml:space="preserve"> - analyze point-to-point terrestrial RF communication </w:t>
+      </w:r>
+      <w:proofErr w:type="gramStart"/>
+      <w:r>
+        <w:rPr>
+          <w:color w:val="222222"/>
+          <w:sz w:val="26"/>
+        </w:rPr>
+        <w:t>links</w:t>
+      </w:r>
+      <w:proofErr w:type="gramEnd"/>
+    </w:p>
+    <w:p>
+      <w:hyperlink r:id="rId43">
+        <w:proofErr w:type="spellStart"/>
         <w:r>
           <w:rPr>
             <w:rStyle w:val="InternetLink"/>
             <w:color w:val="1155CC"/>
             <w:sz w:val="26"/>
           </w:rPr>
-          <w:t>splat</w:t>
-        </w:r>
-      </w:hyperlink>
-      <w:r>
-        <w:rPr>
-          <w:color w:val="222222"/>
-          <w:sz w:val="26"/>
-        </w:rPr>
-        <w:t xml:space="preserve"> - analyze point-to-point terrestrial RF communication </w:t>
+          <w:t>wwl</w:t>
+        </w:r>
+        <w:proofErr w:type="spellEnd"/>
+      </w:hyperlink>
+      <w:r>
+        <w:rPr>
+          <w:color w:val="222222"/>
+          <w:sz w:val="26"/>
+        </w:rPr>
+        <w:t xml:space="preserve"> - Calculates distance and azimuth between two Maidenhead </w:t>
       </w:r>
       <w:proofErr w:type="gramStart"/>
       <w:r>
@@ -1522,48 +1500,11 @@
           <w:color w:val="222222"/>
           <w:sz w:val="26"/>
         </w:rPr>
-        <w:t>links</w:t>
+        <w:t>locators</w:t>
       </w:r>
       <w:proofErr w:type="gramEnd"/>
     </w:p>
     <w:p>
-      <w:hyperlink r:id="rId43">
-        <w:proofErr w:type="spellStart"/>
-        <w:r>
-          <w:rPr>
-            <w:rStyle w:val="InternetLink"/>
-            <w:color w:val="1155CC"/>
-            <w:sz w:val="26"/>
-          </w:rPr>
-          <w:t>wwl</w:t>
-        </w:r>
-        <w:proofErr w:type="spellEnd"/>
-      </w:hyperlink>
-      <w:r>
-        <w:rPr>
-          <w:color w:val="222222"/>
-          <w:sz w:val="26"/>
-        </w:rPr>
-        <w:t> - Calculates distance and azimuth between two Maiden</w:t>
-      </w:r>
-      <w:r>
-        <w:rPr>
-          <w:color w:val="222222"/>
-          <w:sz w:val="26"/>
-        </w:rPr>
-        <w:t xml:space="preserve">head </w:t>
-      </w:r>
-      <w:proofErr w:type="gramStart"/>
-      <w:r>
-        <w:rPr>
-          <w:color w:val="222222"/>
-          <w:sz w:val="26"/>
-        </w:rPr>
-        <w:t>locators</w:t>
-      </w:r>
-      <w:proofErr w:type="gramEnd"/>
-    </w:p>
-    <w:p>
       <w:hyperlink r:id="rId44">
         <w:r>
           <w:rPr>
@@ -1712,15 +1653,7 @@
             <w:sz w:val="26"/>
             <w:szCs w:val="26"/>
           </w:rPr>
-          <w:t>L</w:t>
-        </w:r>
-        <w:r>
-          <w:rPr>
-            <w:rStyle w:val="InternetLink"/>
-            <w:sz w:val="26"/>
-            <w:szCs w:val="26"/>
-          </w:rPr>
-          <w:t>opora</w:t>
+          <w:t>Lopora</w:t>
         </w:r>
         <w:proofErr w:type="spellEnd"/>
       </w:hyperlink>
@@ -1782,16 +1715,7 @@
           <w:sz w:val="26"/>
           <w:szCs w:val="26"/>
         </w:rPr>
-        <w:t xml:space="preserve"> -- Turns Raspberry Pi</w:t>
-      </w:r>
-      <w:r>
-        <w:rPr>
-          <w:rFonts w:ascii="Arial;Helvetica;sans-serif" w:hAnsi="Arial;Helvetica;sans-serif"/>
-          <w:color w:val="222222"/>
-          <w:sz w:val="26"/>
-          <w:szCs w:val="26"/>
-        </w:rPr>
-        <w:t xml:space="preserve"> into low power </w:t>
+        <w:t xml:space="preserve"> -- Turns Raspberry Pi into low power </w:t>
       </w:r>
       <w:proofErr w:type="gramStart"/>
       <w:r>
@@ -2007,17 +1931,300 @@
           <w:color w:val="222222"/>
         </w:rPr>
       </w:pPr>
+      <w:hyperlink r:id="rId59" w:history="1">
+        <w:r>
+          <w:rPr>
+            <w:rStyle w:val="Hyperlink"/>
+            <w:rFonts w:ascii="Arial;Helvetica;sans-serif" w:hAnsi="Arial;Helvetica;sans-serif"/>
+          </w:rPr>
+          <w:t>Orca</w:t>
+        </w:r>
+      </w:hyperlink>
+      <w:r>
+        <w:rPr>
+          <w:rFonts w:ascii="Arial;Helvetica;sans-serif" w:hAnsi="Arial;Helvetica;sans-serif"/>
+          <w:color w:val="222222"/>
+        </w:rPr>
+        <w:t xml:space="preserve"> </w:t>
+      </w:r>
+      <w:r>
+        <w:rPr>
+          <w:color w:val="222222"/>
+          <w:sz w:val="26"/>
+        </w:rPr>
+        <w:t>–</w:t>
+      </w:r>
+      <w:r>
+        <w:rPr>
+          <w:rFonts w:ascii="Arial;Helvetica;sans-serif" w:hAnsi="Arial;Helvetica;sans-serif"/>
+          <w:color w:val="222222"/>
+        </w:rPr>
+        <w:t xml:space="preserve"> S</w:t>
+      </w:r>
+      <w:r>
+        <w:rPr>
+          <w:rFonts w:ascii="Arial;Helvetica;sans-serif" w:hAnsi="Arial;Helvetica;sans-serif"/>
+          <w:color w:val="222222"/>
+        </w:rPr>
+        <w:t xml:space="preserve">creen-reading software </w:t>
+      </w:r>
+      <w:r>
+        <w:rPr>
+          <w:rFonts w:ascii="Arial;Helvetica;sans-serif" w:hAnsi="Arial;Helvetica;sans-serif"/>
+          <w:color w:val="222222"/>
+        </w:rPr>
+        <w:t>which supports</w:t>
+      </w:r>
+      <w:r>
+        <w:rPr>
+          <w:rFonts w:ascii="Arial;Helvetica;sans-serif" w:hAnsi="Arial;Helvetica;sans-serif"/>
+          <w:color w:val="222222"/>
+        </w:rPr>
+        <w:t xml:space="preserve"> blind </w:t>
+      </w:r>
+      <w:proofErr w:type="gramStart"/>
+      <w:r>
+        <w:rPr>
+          <w:rFonts w:ascii="Arial;Helvetica;sans-serif" w:hAnsi="Arial;Helvetica;sans-serif"/>
+          <w:color w:val="222222"/>
+        </w:rPr>
+        <w:t>hams</w:t>
+      </w:r>
+      <w:proofErr w:type="gramEnd"/>
     </w:p>
     <w:p>
       <w:pPr>
         <w:rPr>
-          <w:sz w:val="26"/>
+          <w:rFonts w:ascii="Arial;Helvetica;sans-serif" w:hAnsi="Arial;Helvetica;sans-serif"/>
+          <w:color w:val="222222"/>
         </w:rPr>
       </w:pPr>
+      <w:hyperlink r:id="rId60" w:history="1">
+        <w:r>
+          <w:rPr>
+            <w:rStyle w:val="Hyperlink"/>
+            <w:rFonts w:ascii="Arial;Helvetica;sans-serif" w:hAnsi="Arial;Helvetica;sans-serif"/>
+          </w:rPr>
+          <w:t>RBNC</w:t>
+        </w:r>
+      </w:hyperlink>
+      <w:r>
+        <w:rPr>
+          <w:rFonts w:ascii="Arial;Helvetica;sans-serif" w:hAnsi="Arial;Helvetica;sans-serif"/>
+          <w:color w:val="222222"/>
+        </w:rPr>
+        <w:t xml:space="preserve"> </w:t>
+      </w:r>
+      <w:r>
+        <w:rPr>
+          <w:color w:val="222222"/>
+          <w:sz w:val="26"/>
+        </w:rPr>
+        <w:t>–</w:t>
+      </w:r>
+      <w:r>
+        <w:rPr>
+          <w:rFonts w:ascii="Arial;Helvetica;sans-serif" w:hAnsi="Arial;Helvetica;sans-serif"/>
+          <w:color w:val="222222"/>
+        </w:rPr>
+        <w:t xml:space="preserve"> </w:t>
+      </w:r>
+      <w:r>
+        <w:rPr>
+          <w:rFonts w:ascii="Arial;Helvetica;sans-serif" w:hAnsi="Arial;Helvetica;sans-serif"/>
+          <w:color w:val="222222"/>
+        </w:rPr>
+        <w:t>Reverse Beacon Network Client</w:t>
+      </w:r>
     </w:p>
     <w:p>
       <w:pPr>
         <w:rPr>
+          <w:rFonts w:ascii="Arial;Helvetica;sans-serif" w:hAnsi="Arial;Helvetica;sans-serif"/>
+          <w:color w:val="222222"/>
+        </w:rPr>
+      </w:pPr>
+      <w:hyperlink r:id="rId61" w:history="1">
+        <w:r>
+          <w:rPr>
+            <w:rStyle w:val="Hyperlink"/>
+            <w:rFonts w:ascii="Arial;Helvetica;sans-serif" w:hAnsi="Arial;Helvetica;sans-serif"/>
+          </w:rPr>
+          <w:t>QDMR</w:t>
+        </w:r>
+      </w:hyperlink>
+      <w:r>
+        <w:rPr>
+          <w:rFonts w:ascii="Arial;Helvetica;sans-serif" w:hAnsi="Arial;Helvetica;sans-serif"/>
+          <w:color w:val="222222"/>
+        </w:rPr>
+        <w:t xml:space="preserve"> </w:t>
+      </w:r>
+      <w:r>
+        <w:rPr>
+          <w:color w:val="222222"/>
+          <w:sz w:val="26"/>
+        </w:rPr>
+        <w:t>–</w:t>
+      </w:r>
+      <w:r>
+        <w:rPr>
+          <w:rFonts w:ascii="Arial;Helvetica;sans-serif" w:hAnsi="Arial;Helvetica;sans-serif"/>
+          <w:color w:val="222222"/>
+        </w:rPr>
+        <w:t xml:space="preserve"> a GUI application and command line tool to program DMR radios</w:t>
+      </w:r>
+    </w:p>
+    <w:p>
+      <w:pPr>
+        <w:rPr>
+          <w:rFonts w:ascii="Arial;Helvetica;sans-serif" w:hAnsi="Arial;Helvetica;sans-serif"/>
+          <w:color w:val="222222"/>
+        </w:rPr>
+      </w:pPr>
+      <w:hyperlink r:id="rId62" w:history="1">
+        <w:proofErr w:type="spellStart"/>
+        <w:r>
+          <w:rPr>
+            <w:rStyle w:val="Hyperlink"/>
+            <w:rFonts w:ascii="Arial;Helvetica;sans-serif" w:hAnsi="Arial;Helvetica;sans-serif"/>
+          </w:rPr>
+          <w:t>wfview</w:t>
+        </w:r>
+        <w:proofErr w:type="spellEnd"/>
+      </w:hyperlink>
+      <w:r>
+        <w:rPr>
+          <w:rFonts w:ascii="Arial;Helvetica;sans-serif" w:hAnsi="Arial;Helvetica;sans-serif"/>
+          <w:color w:val="222222"/>
+        </w:rPr>
+        <w:t xml:space="preserve"> </w:t>
+      </w:r>
+      <w:r>
+        <w:rPr>
+          <w:color w:val="222222"/>
+          <w:sz w:val="26"/>
+        </w:rPr>
+        <w:t>–</w:t>
+      </w:r>
+      <w:r>
+        <w:rPr>
+          <w:rFonts w:ascii="Arial;Helvetica;sans-serif" w:hAnsi="Arial;Helvetica;sans-serif"/>
+          <w:color w:val="222222"/>
+        </w:rPr>
+        <w:t xml:space="preserve"> a program to control modern </w:t>
+      </w:r>
+      <w:proofErr w:type="spellStart"/>
+      <w:r>
+        <w:rPr>
+          <w:rFonts w:ascii="Arial;Helvetica;sans-serif" w:hAnsi="Arial;Helvetica;sans-serif"/>
+          <w:color w:val="222222"/>
+        </w:rPr>
+        <w:t>Icom</w:t>
+      </w:r>
+      <w:proofErr w:type="spellEnd"/>
+      <w:r>
+        <w:rPr>
+          <w:rFonts w:ascii="Arial;Helvetica;sans-serif" w:hAnsi="Arial;Helvetica;sans-serif"/>
+          <w:color w:val="222222"/>
+        </w:rPr>
+        <w:t xml:space="preserve"> ham </w:t>
+      </w:r>
+      <w:proofErr w:type="gramStart"/>
+      <w:r>
+        <w:rPr>
+          <w:rFonts w:ascii="Arial;Helvetica;sans-serif" w:hAnsi="Arial;Helvetica;sans-serif"/>
+          <w:color w:val="222222"/>
+        </w:rPr>
+        <w:t>radios</w:t>
+      </w:r>
+      <w:proofErr w:type="gramEnd"/>
+    </w:p>
+    <w:p>
+      <w:pPr>
+        <w:rPr>
+          <w:rFonts w:ascii="Arial;Helvetica;sans-serif" w:hAnsi="Arial;Helvetica;sans-serif"/>
+          <w:color w:val="222222"/>
+        </w:rPr>
+      </w:pPr>
+      <w:hyperlink r:id="rId63" w:history="1">
+        <w:r>
+          <w:rPr>
+            <w:rStyle w:val="Hyperlink"/>
+            <w:rFonts w:ascii="Arial;Helvetica;sans-serif" w:hAnsi="Arial;Helvetica;sans-serif"/>
+          </w:rPr>
+          <w:t>DUDE-Star</w:t>
+        </w:r>
+      </w:hyperlink>
+      <w:r>
+        <w:rPr>
+          <w:rFonts w:ascii="Arial;Helvetica;sans-serif" w:hAnsi="Arial;Helvetica;sans-serif"/>
+          <w:color w:val="222222"/>
+        </w:rPr>
+        <w:t xml:space="preserve"> </w:t>
+      </w:r>
+      <w:r>
+        <w:rPr>
+          <w:color w:val="222222"/>
+          <w:sz w:val="26"/>
+        </w:rPr>
+        <w:t>–</w:t>
+      </w:r>
+      <w:r>
+        <w:rPr>
+          <w:rFonts w:ascii="Arial;Helvetica;sans-serif" w:hAnsi="Arial;Helvetica;sans-serif"/>
+          <w:color w:val="222222"/>
+        </w:rPr>
+        <w:t xml:space="preserve"> </w:t>
+      </w:r>
+      <w:r>
+        <w:rPr>
+          <w:rFonts w:ascii="Arial;Helvetica;sans-serif" w:hAnsi="Arial;Helvetica;sans-serif"/>
+          <w:color w:val="222222"/>
+          <w:sz w:val="20"/>
+          <w:szCs w:val="20"/>
+        </w:rPr>
+        <w:t>Software to RX/TX D-STAR, DMR, Fusion YSF/FCS, NXDN, P25, M17, and IAX (</w:t>
+      </w:r>
+      <w:proofErr w:type="spellStart"/>
+      <w:r>
+        <w:rPr>
+          <w:rFonts w:ascii="Arial;Helvetica;sans-serif" w:hAnsi="Arial;Helvetica;sans-serif"/>
+          <w:color w:val="222222"/>
+          <w:sz w:val="20"/>
+          <w:szCs w:val="20"/>
+        </w:rPr>
+        <w:t>AllStar</w:t>
+      </w:r>
+      <w:proofErr w:type="spellEnd"/>
+      <w:r>
+        <w:rPr>
+          <w:rFonts w:ascii="Arial;Helvetica;sans-serif" w:hAnsi="Arial;Helvetica;sans-serif"/>
+          <w:color w:val="222222"/>
+          <w:sz w:val="20"/>
+          <w:szCs w:val="20"/>
+        </w:rPr>
+        <w:t xml:space="preserve"> client)</w:t>
+      </w:r>
+    </w:p>
+    <w:p>
+      <w:pPr>
+        <w:rPr>
+          <w:rFonts w:ascii="Arial;Helvetica;sans-serif" w:hAnsi="Arial;Helvetica;sans-serif"/>
+          <w:color w:val="222222"/>
+        </w:rPr>
+      </w:pPr>
+    </w:p>
+    <w:p>
+      <w:pPr>
+        <w:rPr>
+          <w:sz w:val="26"/>
+        </w:rPr>
+      </w:pPr>
+    </w:p>
+    <w:p>
+      <w:pPr>
+        <w:rPr>
           <w:color w:val="222222"/>
           <w:sz w:val="44"/>
         </w:rPr>
@@ -2027,18 +2234,325 @@
           <w:color w:val="222222"/>
           <w:sz w:val="44"/>
         </w:rPr>
-        <w:t>Antenna Ham Radio App</w:t>
-      </w:r>
-      <w:r>
+        <w:t>Antenna Ham Radio Applications</w:t>
+      </w:r>
+    </w:p>
+    <w:p>
+      <w:hyperlink r:id="rId64">
+        <w:proofErr w:type="spellStart"/>
+        <w:r>
+          <w:rPr>
+            <w:rStyle w:val="InternetLink"/>
+            <w:color w:val="1155CC"/>
+            <w:sz w:val="26"/>
+          </w:rPr>
+          <w:t>antennavis</w:t>
+        </w:r>
+        <w:proofErr w:type="spellEnd"/>
+      </w:hyperlink>
+      <w:r>
+        <w:rPr>
+          <w:color w:val="222222"/>
+          <w:sz w:val="26"/>
+        </w:rPr>
+        <w:t> - Antenna Visualization Software</w:t>
+      </w:r>
+    </w:p>
+    <w:p>
+      <w:hyperlink r:id="rId65">
+        <w:proofErr w:type="spellStart"/>
+        <w:r>
+          <w:rPr>
+            <w:rStyle w:val="InternetLink"/>
+            <w:color w:val="1155CC"/>
+            <w:sz w:val="26"/>
+          </w:rPr>
+          <w:t>gsmc</w:t>
+        </w:r>
+        <w:proofErr w:type="spellEnd"/>
+      </w:hyperlink>
+      <w:r>
+        <w:rPr>
+          <w:color w:val="222222"/>
+          <w:sz w:val="26"/>
+        </w:rPr>
+        <w:t> - A GTK Smith Chart Calculator for RF impedance matching</w:t>
+      </w:r>
+    </w:p>
+    <w:p>
+      <w:hyperlink r:id="rId66">
+        <w:r>
+          <w:rPr>
+            <w:rStyle w:val="InternetLink"/>
+            <w:color w:val="1155CC"/>
+            <w:sz w:val="26"/>
+          </w:rPr>
+          <w:t>nec2c</w:t>
+        </w:r>
+      </w:hyperlink>
+      <w:r>
+        <w:rPr>
+          <w:color w:val="222222"/>
+          <w:sz w:val="26"/>
+        </w:rPr>
+        <w:t> - Translation of the NEC2 FORTRAN source code to the C language</w:t>
+      </w:r>
+    </w:p>
+    <w:p>
+      <w:hyperlink r:id="rId67">
+        <w:proofErr w:type="spellStart"/>
+        <w:r>
+          <w:rPr>
+            <w:rStyle w:val="InternetLink"/>
+            <w:color w:val="1155CC"/>
+            <w:sz w:val="26"/>
+          </w:rPr>
+          <w:t>xnecview</w:t>
+        </w:r>
+        <w:proofErr w:type="spellEnd"/>
+      </w:hyperlink>
+      <w:r>
+        <w:rPr>
+          <w:color w:val="222222"/>
+          <w:sz w:val="26"/>
+        </w:rPr>
+        <w:t> - NEC structure and gain pattern viewer</w:t>
+      </w:r>
+    </w:p>
+    <w:p>
+      <w:hyperlink r:id="rId68">
+        <w:proofErr w:type="spellStart"/>
+        <w:r>
+          <w:rPr>
+            <w:rStyle w:val="InternetLink"/>
+            <w:color w:val="1155CC"/>
+            <w:sz w:val="26"/>
+          </w:rPr>
+          <w:t>yagiuda</w:t>
+        </w:r>
+        <w:proofErr w:type="spellEnd"/>
+      </w:hyperlink>
+      <w:r>
+        <w:rPr>
+          <w:color w:val="222222"/>
+          <w:sz w:val="26"/>
+        </w:rPr>
+        <w:t xml:space="preserve"> - software to </w:t>
+      </w:r>
+      <w:proofErr w:type="spellStart"/>
+      <w:r>
+        <w:rPr>
+          <w:color w:val="222222"/>
+          <w:sz w:val="26"/>
+        </w:rPr>
+        <w:t>analyse</w:t>
+      </w:r>
+      <w:proofErr w:type="spellEnd"/>
+      <w:r>
+        <w:rPr>
+          <w:color w:val="222222"/>
+          <w:sz w:val="26"/>
+        </w:rPr>
+        <w:t xml:space="preserve"> performance of Yagi-</w:t>
+      </w:r>
+      <w:proofErr w:type="spellStart"/>
+      <w:r>
+        <w:rPr>
+          <w:color w:val="222222"/>
+          <w:sz w:val="26"/>
+        </w:rPr>
+        <w:t>Uda</w:t>
+      </w:r>
+      <w:proofErr w:type="spellEnd"/>
+      <w:r>
+        <w:rPr>
+          <w:color w:val="222222"/>
+          <w:sz w:val="26"/>
+        </w:rPr>
+        <w:t xml:space="preserve"> antennas</w:t>
+      </w:r>
+    </w:p>
+    <w:p>
+      <w:pPr>
+        <w:rPr>
+          <w:sz w:val="26"/>
+        </w:rPr>
+      </w:pPr>
+    </w:p>
+    <w:p>
+      <w:pPr>
         <w:rPr>
           <w:color w:val="222222"/>
           <w:sz w:val="44"/>
         </w:rPr>
-        <w:t>lications</w:t>
-      </w:r>
-    </w:p>
-    <w:p>
-      <w:hyperlink r:id="rId59">
+      </w:pPr>
+      <w:r>
+        <w:rPr>
+          <w:color w:val="222222"/>
+          <w:sz w:val="44"/>
+        </w:rPr>
+        <w:t>Digital Mode Ham Radio Applications</w:t>
+      </w:r>
+    </w:p>
+    <w:p>
+      <w:hyperlink r:id="rId69">
+        <w:r>
+          <w:rPr>
+            <w:rStyle w:val="InternetLink"/>
+            <w:color w:val="4285F4"/>
+            <w:sz w:val="26"/>
+          </w:rPr>
+          <w:t>WSJT-X</w:t>
+        </w:r>
+      </w:hyperlink>
+      <w:r>
+        <w:rPr>
+          <w:color w:val="222222"/>
+          <w:sz w:val="26"/>
+        </w:rPr>
+        <w:t> - Weak Signal (FT8, FT4, etc.) by </w:t>
+      </w:r>
+      <w:hyperlink r:id="rId70">
+        <w:r>
+          <w:rPr>
+            <w:rStyle w:val="InternetLink"/>
+            <w:color w:val="4285F4"/>
+            <w:sz w:val="26"/>
+          </w:rPr>
+          <w:t>W1JT</w:t>
+        </w:r>
+      </w:hyperlink>
+    </w:p>
+    <w:p>
+      <w:hyperlink r:id="rId71">
+        <w:proofErr w:type="spellStart"/>
+        <w:r>
+          <w:rPr>
+            <w:rStyle w:val="InternetLink"/>
+            <w:color w:val="4285F4"/>
+            <w:sz w:val="26"/>
+          </w:rPr>
+          <w:t>GridTracker</w:t>
+        </w:r>
+        <w:proofErr w:type="spellEnd"/>
+      </w:hyperlink>
+      <w:r>
+        <w:rPr>
+          <w:color w:val="222222"/>
+          <w:sz w:val="26"/>
+        </w:rPr>
+        <w:t> - Graphical mapping companion program for WSJT-X or JTDX</w:t>
+      </w:r>
+    </w:p>
+    <w:p>
+      <w:hyperlink r:id="rId72">
+        <w:r>
+          <w:rPr>
+            <w:rStyle w:val="InternetLink"/>
+            <w:color w:val="4285F4"/>
+            <w:sz w:val="26"/>
+          </w:rPr>
+          <w:t>JTDX</w:t>
+        </w:r>
+      </w:hyperlink>
+      <w:r>
+        <w:rPr>
+          <w:color w:val="222222"/>
+          <w:sz w:val="26"/>
+        </w:rPr>
+        <w:t> - Alternate client for Weak Signal (FT8, FT4, etc.)</w:t>
+      </w:r>
+    </w:p>
+    <w:p>
+      <w:hyperlink r:id="rId73">
+        <w:r>
+          <w:rPr>
+            <w:rStyle w:val="InternetLink"/>
+            <w:color w:val="4285F4"/>
+            <w:sz w:val="26"/>
+          </w:rPr>
+          <w:t>JS8Call</w:t>
+        </w:r>
+      </w:hyperlink>
+      <w:r>
+        <w:rPr>
+          <w:color w:val="222222"/>
+          <w:sz w:val="26"/>
+        </w:rPr>
+        <w:t> - Messaging built on top of FT8 protocol by </w:t>
+      </w:r>
+      <w:hyperlink r:id="rId74">
+        <w:r>
+          <w:rPr>
+            <w:rStyle w:val="InternetLink"/>
+            <w:color w:val="4285F4"/>
+            <w:sz w:val="26"/>
+          </w:rPr>
+          <w:t>KN4CRD</w:t>
+        </w:r>
+      </w:hyperlink>
+    </w:p>
+    <w:p>
+      <w:hyperlink r:id="rId75">
+        <w:r>
+          <w:rPr>
+            <w:rStyle w:val="InternetLink"/>
+            <w:color w:val="4285F4"/>
+            <w:sz w:val="26"/>
+          </w:rPr>
+          <w:t>JS8CallTools</w:t>
+        </w:r>
+      </w:hyperlink>
+      <w:r>
+        <w:rPr>
+          <w:color w:val="222222"/>
+          <w:sz w:val="26"/>
+        </w:rPr>
+        <w:t xml:space="preserve"> - Get Grid coordinates using </w:t>
+      </w:r>
+      <w:proofErr w:type="gramStart"/>
+      <w:r>
+        <w:rPr>
+          <w:color w:val="222222"/>
+          <w:sz w:val="26"/>
+        </w:rPr>
+        <w:t>GPS</w:t>
+      </w:r>
+      <w:proofErr w:type="gramEnd"/>
+    </w:p>
+    <w:p>
+      <w:pPr>
+        <w:rPr>
+          <w:color w:val="222222"/>
+          <w:sz w:val="26"/>
+        </w:rPr>
+      </w:pPr>
+      <w:r>
+        <w:rPr>
+          <w:color w:val="222222"/>
+          <w:sz w:val="26"/>
+        </w:rPr>
+        <w:t>(</w:t>
+      </w:r>
+      <w:proofErr w:type="spellStart"/>
+      <w:r>
+        <w:rPr>
+          <w:color w:val="222222"/>
+          <w:sz w:val="26"/>
+        </w:rPr>
+        <w:t>FLDigi</w:t>
+      </w:r>
+      <w:proofErr w:type="spellEnd"/>
+      <w:r>
+        <w:rPr>
+          <w:color w:val="222222"/>
+          <w:sz w:val="26"/>
+        </w:rPr>
+        <w:t xml:space="preserve"> is in its own section below.)</w:t>
+      </w:r>
+    </w:p>
+    <w:p>
+      <w:hyperlink r:id="rId76">
         <w:proofErr w:type="spellStart"/>
         <w:r>
           <w:rPr>
@@ -2046,20 +2560,20 @@
             <w:color w:val="1155CC"/>
             <w:sz w:val="26"/>
           </w:rPr>
-          <w:t>antennavis</w:t>
-        </w:r>
-        <w:proofErr w:type="spellEnd"/>
-      </w:hyperlink>
-      <w:r>
-        <w:rPr>
-          <w:color w:val="222222"/>
-          <w:sz w:val="26"/>
-        </w:rPr>
-        <w:t> - Antenna Visualization Software</w:t>
-      </w:r>
-    </w:p>
-    <w:p>
-      <w:hyperlink r:id="rId60">
+          <w:t>gnss-sdr</w:t>
+        </w:r>
+        <w:proofErr w:type="spellEnd"/>
+      </w:hyperlink>
+      <w:r>
+        <w:rPr>
+          <w:color w:val="222222"/>
+          <w:sz w:val="26"/>
+        </w:rPr>
+        <w:t> - GLONASS satellite system Software Defined Receiver</w:t>
+      </w:r>
+    </w:p>
+    <w:p>
+      <w:hyperlink r:id="rId77">
         <w:proofErr w:type="spellStart"/>
         <w:r>
           <w:rPr>
@@ -2067,60 +2581,130 @@
             <w:color w:val="1155CC"/>
             <w:sz w:val="26"/>
           </w:rPr>
-          <w:t>gsmc</w:t>
-        </w:r>
-        <w:proofErr w:type="spellEnd"/>
-      </w:hyperlink>
-      <w:r>
-        <w:rPr>
-          <w:color w:val="222222"/>
-          <w:sz w:val="26"/>
-        </w:rPr>
-        <w:t> - A GTK Smith Chart Calculator for RF impedance matching</w:t>
-      </w:r>
-    </w:p>
-    <w:p>
-      <w:hyperlink r:id="rId61">
+          <w:t>linpsk</w:t>
+        </w:r>
+        <w:proofErr w:type="spellEnd"/>
+      </w:hyperlink>
+      <w:r>
+        <w:rPr>
+          <w:color w:val="222222"/>
+          <w:sz w:val="26"/>
+        </w:rPr>
+        <w:t> - amateur radio PSK31/RTTY program via soundcard</w:t>
+      </w:r>
+    </w:p>
+    <w:p>
+      <w:hyperlink r:id="rId78">
+        <w:proofErr w:type="spellStart"/>
         <w:r>
           <w:rPr>
             <w:rStyle w:val="InternetLink"/>
             <w:color w:val="1155CC"/>
             <w:sz w:val="26"/>
           </w:rPr>
-          <w:t>nec2c</w:t>
-        </w:r>
-      </w:hyperlink>
-      <w:r>
-        <w:rPr>
-          <w:color w:val="222222"/>
-          <w:sz w:val="26"/>
-        </w:rPr>
-        <w:t> - Translation of the NEC2 FORTRAN source code to the C language</w:t>
-      </w:r>
-    </w:p>
-    <w:p>
-      <w:hyperlink r:id="rId62">
-        <w:proofErr w:type="spellStart"/>
+          <w:t>multimon</w:t>
+        </w:r>
+        <w:proofErr w:type="spellEnd"/>
+      </w:hyperlink>
+      <w:r>
+        <w:rPr>
+          <w:color w:val="222222"/>
+          <w:sz w:val="26"/>
+        </w:rPr>
+        <w:t> - </w:t>
+      </w:r>
+      <w:proofErr w:type="spellStart"/>
+      <w:r>
+        <w:rPr>
+          <w:color w:val="222222"/>
+          <w:sz w:val="26"/>
+        </w:rPr>
+        <w:t>multimon</w:t>
+      </w:r>
+      <w:proofErr w:type="spellEnd"/>
+      <w:r>
+        <w:rPr>
+          <w:color w:val="222222"/>
+          <w:sz w:val="26"/>
+        </w:rPr>
+        <w:t xml:space="preserve"> - program to decode radio </w:t>
+      </w:r>
+      <w:proofErr w:type="gramStart"/>
+      <w:r>
+        <w:rPr>
+          <w:color w:val="222222"/>
+          <w:sz w:val="26"/>
+        </w:rPr>
+        <w:t>transmissions</w:t>
+      </w:r>
+      <w:proofErr w:type="gramEnd"/>
+    </w:p>
+    <w:p>
+      <w:hyperlink r:id="rId79">
+        <w:proofErr w:type="spellStart"/>
+        <w:r>
+          <w:rPr>
+            <w:rStyle w:val="InternetLink"/>
+            <w:color w:val="4285F4"/>
+            <w:sz w:val="26"/>
+          </w:rPr>
+          <w:t>multimon</w:t>
+        </w:r>
+        <w:proofErr w:type="spellEnd"/>
+        <w:r>
+          <w:rPr>
+            <w:rStyle w:val="InternetLink"/>
+            <w:color w:val="4285F4"/>
+            <w:sz w:val="26"/>
+          </w:rPr>
+          <w:t>-ng</w:t>
+        </w:r>
+      </w:hyperlink>
+      <w:r>
+        <w:rPr>
+          <w:color w:val="222222"/>
+          <w:sz w:val="26"/>
+        </w:rPr>
+        <w:t> - digital radio transmission decoder</w:t>
+      </w:r>
+    </w:p>
+    <w:p>
+      <w:hyperlink r:id="rId80">
         <w:r>
           <w:rPr>
             <w:rStyle w:val="InternetLink"/>
             <w:color w:val="1155CC"/>
             <w:sz w:val="26"/>
           </w:rPr>
-          <w:t>xnecview</w:t>
-        </w:r>
-        <w:proofErr w:type="spellEnd"/>
-      </w:hyperlink>
-      <w:r>
-        <w:rPr>
-          <w:color w:val="222222"/>
-          <w:sz w:val="26"/>
-        </w:rPr>
-        <w:t> - NEC structure and gain pattern viewer</w:t>
-      </w:r>
-    </w:p>
-    <w:p>
-      <w:hyperlink r:id="rId63">
+          <w:t>psk31lx</w:t>
+        </w:r>
+      </w:hyperlink>
+      <w:r>
+        <w:rPr>
+          <w:color w:val="222222"/>
+          <w:sz w:val="26"/>
+        </w:rPr>
+        <w:t xml:space="preserve"> - a terminal based </w:t>
+      </w:r>
+      <w:proofErr w:type="spellStart"/>
+      <w:r>
+        <w:rPr>
+          <w:color w:val="222222"/>
+          <w:sz w:val="26"/>
+        </w:rPr>
+        <w:t>ncurses</w:t>
+      </w:r>
+      <w:proofErr w:type="spellEnd"/>
+      <w:r>
+        <w:rPr>
+          <w:color w:val="222222"/>
+          <w:sz w:val="26"/>
+        </w:rPr>
+        <w:t xml:space="preserve"> program for psk31</w:t>
+      </w:r>
+    </w:p>
+    <w:p>
+      <w:hyperlink r:id="rId81">
         <w:proofErr w:type="spellStart"/>
         <w:r>
           <w:rPr>
@@ -2128,16 +2712,16 @@
             <w:color w:val="1155CC"/>
             <w:sz w:val="26"/>
           </w:rPr>
-          <w:t>yagiuda</w:t>
-        </w:r>
-        <w:proofErr w:type="spellEnd"/>
-      </w:hyperlink>
-      <w:r>
-        <w:rPr>
-          <w:color w:val="222222"/>
-          <w:sz w:val="26"/>
-        </w:rPr>
-        <w:t xml:space="preserve"> - software to </w:t>
+          <w:t>twpsk</w:t>
+        </w:r>
+        <w:proofErr w:type="spellEnd"/>
+      </w:hyperlink>
+      <w:r>
+        <w:rPr>
+          <w:color w:val="222222"/>
+          <w:sz w:val="26"/>
+        </w:rPr>
+        <w:t xml:space="preserve"> - a </w:t>
       </w:r>
       <w:proofErr w:type="spellStart"/>
       <w:r>
@@ -2145,7 +2729,7 @@
           <w:color w:val="222222"/>
           <w:sz w:val="26"/>
         </w:rPr>
-        <w:t>analyse</w:t>
+        <w:t>psk</w:t>
       </w:r>
       <w:proofErr w:type="spellEnd"/>
       <w:r>
@@ -2153,29 +2737,13 @@
           <w:color w:val="222222"/>
           <w:sz w:val="26"/>
         </w:rPr>
-        <w:t xml:space="preserve"> performance of Yagi-</w:t>
-      </w:r>
-      <w:proofErr w:type="spellStart"/>
-      <w:r>
-        <w:rPr>
-          <w:color w:val="222222"/>
-          <w:sz w:val="26"/>
-        </w:rPr>
-        <w:t>Uda</w:t>
-      </w:r>
-      <w:proofErr w:type="spellEnd"/>
-      <w:r>
-        <w:rPr>
-          <w:color w:val="222222"/>
-          <w:sz w:val="26"/>
-        </w:rPr>
-        <w:t xml:space="preserve"> antennas</w:t>
+        <w:t xml:space="preserve"> program</w:t>
       </w:r>
     </w:p>
     <w:p>
       <w:pPr>
         <w:rPr>
-          <w:sz w:val="26"/>
+          <w:sz w:val="32"/>
         </w:rPr>
       </w:pPr>
     </w:p>
@@ -2183,495 +2751,91 @@
       <w:pPr>
         <w:rPr>
           <w:color w:val="222222"/>
-          <w:sz w:val="44"/>
+          <w:sz w:val="36"/>
         </w:rPr>
       </w:pPr>
       <w:r>
         <w:rPr>
           <w:color w:val="222222"/>
-          <w:sz w:val="44"/>
-        </w:rPr>
-        <w:t>Digital Mode Ham Radio Applications</w:t>
-      </w:r>
-    </w:p>
-    <w:p>
-      <w:hyperlink r:id="rId64">
-        <w:r>
-          <w:rPr>
-            <w:rStyle w:val="InternetLink"/>
-            <w:color w:val="4285F4"/>
-            <w:sz w:val="26"/>
-          </w:rPr>
-          <w:t>WSJT-X</w:t>
-        </w:r>
-      </w:hyperlink>
-      <w:r>
-        <w:rPr>
-          <w:color w:val="222222"/>
-          <w:sz w:val="26"/>
-        </w:rPr>
-        <w:t> - Weak Signal (FT8, FT4, etc.) by </w:t>
-      </w:r>
-      <w:hyperlink r:id="rId65">
-        <w:r>
-          <w:rPr>
-            <w:rStyle w:val="InternetLink"/>
-            <w:color w:val="4285F4"/>
-            <w:sz w:val="26"/>
-          </w:rPr>
-          <w:t>W1JT</w:t>
-        </w:r>
-      </w:hyperlink>
-    </w:p>
-    <w:p>
-      <w:hyperlink r:id="rId66">
-        <w:proofErr w:type="spellStart"/>
-        <w:r>
-          <w:rPr>
-            <w:rStyle w:val="InternetLink"/>
-            <w:color w:val="4285F4"/>
-            <w:sz w:val="26"/>
-          </w:rPr>
-          <w:t>GridTracker</w:t>
-        </w:r>
-        <w:proofErr w:type="spellEnd"/>
-      </w:hyperlink>
-      <w:r>
-        <w:rPr>
-          <w:color w:val="222222"/>
-          <w:sz w:val="26"/>
-        </w:rPr>
-        <w:t> - Graphical mapping companion program for WSJT-X or JTDX</w:t>
-      </w:r>
-    </w:p>
-    <w:p>
-      <w:hyperlink r:id="rId67">
-        <w:r>
-          <w:rPr>
-            <w:rStyle w:val="InternetLink"/>
-            <w:color w:val="4285F4"/>
-            <w:sz w:val="26"/>
-          </w:rPr>
-          <w:t>JTDX</w:t>
-        </w:r>
-      </w:hyperlink>
-      <w:r>
-        <w:rPr>
-          <w:color w:val="222222"/>
-          <w:sz w:val="26"/>
-        </w:rPr>
-        <w:t> - Alternate client for Weak Signa</w:t>
-      </w:r>
-      <w:r>
-        <w:rPr>
-          <w:color w:val="222222"/>
-          <w:sz w:val="26"/>
-        </w:rPr>
-        <w:t>l (FT8, FT4, etc.)</w:t>
-      </w:r>
-    </w:p>
-    <w:p>
-      <w:hyperlink r:id="rId68">
-        <w:r>
-          <w:rPr>
-            <w:rStyle w:val="InternetLink"/>
-            <w:color w:val="4285F4"/>
-            <w:sz w:val="26"/>
-          </w:rPr>
-          <w:t>JS8Call</w:t>
-        </w:r>
-      </w:hyperlink>
-      <w:r>
-        <w:rPr>
-          <w:color w:val="222222"/>
-          <w:sz w:val="26"/>
-        </w:rPr>
-        <w:t> - Messaging built on top of FT8 protocol by </w:t>
-      </w:r>
-      <w:hyperlink r:id="rId69">
-        <w:r>
-          <w:rPr>
-            <w:rStyle w:val="InternetLink"/>
-            <w:color w:val="4285F4"/>
-            <w:sz w:val="26"/>
-          </w:rPr>
-          <w:t>KN4CRD</w:t>
-        </w:r>
-      </w:hyperlink>
-    </w:p>
-    <w:p>
-      <w:hyperlink r:id="rId70">
-        <w:r>
-          <w:rPr>
-            <w:rStyle w:val="InternetLink"/>
-            <w:color w:val="4285F4"/>
-            <w:sz w:val="26"/>
-          </w:rPr>
-          <w:t>JS8CallTool</w:t>
-        </w:r>
-        <w:r>
-          <w:rPr>
-            <w:rStyle w:val="InternetLink"/>
-            <w:color w:val="4285F4"/>
-            <w:sz w:val="26"/>
-          </w:rPr>
-          <w:t>s</w:t>
-        </w:r>
-      </w:hyperlink>
-      <w:r>
-        <w:rPr>
-          <w:color w:val="222222"/>
-          <w:sz w:val="26"/>
-        </w:rPr>
-        <w:t xml:space="preserve"> - Get Grid coordinates using </w:t>
-      </w:r>
-      <w:proofErr w:type="gramStart"/>
-      <w:r>
-        <w:rPr>
-          <w:color w:val="222222"/>
-          <w:sz w:val="26"/>
-        </w:rPr>
-        <w:t>GPS</w:t>
-      </w:r>
-      <w:proofErr w:type="gramEnd"/>
+          <w:sz w:val="36"/>
+        </w:rPr>
+        <w:t>Software Defined Radio</w:t>
+      </w:r>
+    </w:p>
+    <w:p>
+      <w:hyperlink r:id="rId82">
+        <w:proofErr w:type="spellStart"/>
+        <w:r>
+          <w:rPr>
+            <w:rStyle w:val="InternetLink"/>
+            <w:color w:val="4285F4"/>
+            <w:sz w:val="26"/>
+          </w:rPr>
+          <w:t>CubicSDR</w:t>
+        </w:r>
+        <w:proofErr w:type="spellEnd"/>
+      </w:hyperlink>
+      <w:r>
+        <w:rPr>
+          <w:color w:val="222222"/>
+          <w:sz w:val="26"/>
+        </w:rPr>
+        <w:t> - Software Defined Radio receiver</w:t>
+      </w:r>
+      <w:r>
+        <w:rPr>
+          <w:color w:val="222222"/>
+          <w:sz w:val="26"/>
+        </w:rPr>
+        <w:br/>
+      </w:r>
+      <w:hyperlink r:id="rId83">
+        <w:proofErr w:type="spellStart"/>
+        <w:r>
+          <w:rPr>
+            <w:rStyle w:val="InternetLink"/>
+            <w:color w:val="4285F4"/>
+            <w:sz w:val="26"/>
+          </w:rPr>
+          <w:t>cutesdr</w:t>
+        </w:r>
+        <w:proofErr w:type="spellEnd"/>
+      </w:hyperlink>
+      <w:r>
+        <w:rPr>
+          <w:color w:val="222222"/>
+          <w:sz w:val="26"/>
+        </w:rPr>
+        <w:t> - Simple demodulation and spectrum display program</w:t>
+      </w:r>
+    </w:p>
+    <w:p>
+      <w:hyperlink r:id="rId84">
+        <w:r>
+          <w:rPr>
+            <w:rStyle w:val="InternetLink"/>
+            <w:color w:val="4285F4"/>
+            <w:sz w:val="26"/>
+          </w:rPr>
+          <w:t>GQRX</w:t>
+        </w:r>
+      </w:hyperlink>
+      <w:r>
+        <w:rPr>
+          <w:color w:val="222222"/>
+          <w:sz w:val="26"/>
+        </w:rPr>
+        <w:t> - Software defined radio receiver</w:t>
+      </w:r>
     </w:p>
     <w:p>
       <w:pPr>
         <w:rPr>
-          <w:color w:val="222222"/>
-          <w:sz w:val="26"/>
+          <w:rFonts w:ascii="Arial;Helvetica;sans-serif" w:hAnsi="Arial;Helvetica;sans-serif"/>
+          <w:color w:val="222222"/>
         </w:rPr>
       </w:pPr>
-      <w:r>
-        <w:rPr>
-          <w:color w:val="222222"/>
-          <w:sz w:val="26"/>
-        </w:rPr>
-        <w:t>(</w:t>
-      </w:r>
-      <w:proofErr w:type="spellStart"/>
-      <w:r>
-        <w:rPr>
-          <w:color w:val="222222"/>
-          <w:sz w:val="26"/>
-        </w:rPr>
-        <w:t>FLDigi</w:t>
-      </w:r>
-      <w:proofErr w:type="spellEnd"/>
-      <w:r>
-        <w:rPr>
-          <w:color w:val="222222"/>
-          <w:sz w:val="26"/>
-        </w:rPr>
-        <w:t xml:space="preserve"> is in its own section below.)</w:t>
-      </w:r>
-    </w:p>
-    <w:p>
-      <w:hyperlink r:id="rId71">
-        <w:proofErr w:type="spellStart"/>
-        <w:r>
-          <w:rPr>
-            <w:rStyle w:val="InternetLink"/>
-            <w:color w:val="1155CC"/>
-            <w:sz w:val="26"/>
-          </w:rPr>
-          <w:t>gnss-sdr</w:t>
-        </w:r>
-        <w:proofErr w:type="spellEnd"/>
-      </w:hyperlink>
-      <w:r>
-        <w:rPr>
-          <w:color w:val="222222"/>
-          <w:sz w:val="26"/>
-        </w:rPr>
-        <w:t> - GLONASS satellite system Software Defined Receiver</w:t>
-      </w:r>
-    </w:p>
-    <w:p>
-      <w:hyperlink r:id="rId72">
-        <w:proofErr w:type="spellStart"/>
-        <w:r>
-          <w:rPr>
-            <w:rStyle w:val="InternetLink"/>
-            <w:color w:val="1155CC"/>
-            <w:sz w:val="26"/>
-          </w:rPr>
-          <w:t>linpsk</w:t>
-        </w:r>
-        <w:proofErr w:type="spellEnd"/>
-      </w:hyperlink>
-      <w:r>
-        <w:rPr>
-          <w:color w:val="222222"/>
-          <w:sz w:val="26"/>
-        </w:rPr>
-        <w:t> - amateu</w:t>
-      </w:r>
-      <w:r>
-        <w:rPr>
-          <w:color w:val="222222"/>
-          <w:sz w:val="26"/>
-        </w:rPr>
-        <w:t>r radio PSK31/RTTY program via soundcard</w:t>
-      </w:r>
-    </w:p>
-    <w:p>
-      <w:hyperlink r:id="rId73">
-        <w:proofErr w:type="spellStart"/>
-        <w:r>
-          <w:rPr>
-            <w:rStyle w:val="InternetLink"/>
-            <w:color w:val="1155CC"/>
-            <w:sz w:val="26"/>
-          </w:rPr>
-          <w:t>multimon</w:t>
-        </w:r>
-        <w:proofErr w:type="spellEnd"/>
-      </w:hyperlink>
-      <w:r>
-        <w:rPr>
-          <w:color w:val="222222"/>
-          <w:sz w:val="26"/>
-        </w:rPr>
-        <w:t> - </w:t>
-      </w:r>
-      <w:proofErr w:type="spellStart"/>
-      <w:r>
-        <w:rPr>
-          <w:color w:val="222222"/>
-          <w:sz w:val="26"/>
-        </w:rPr>
-        <w:t>multimon</w:t>
-      </w:r>
-      <w:proofErr w:type="spellEnd"/>
-      <w:r>
-        <w:rPr>
-          <w:color w:val="222222"/>
-          <w:sz w:val="26"/>
-        </w:rPr>
-        <w:t xml:space="preserve"> - program to decode radio </w:t>
-      </w:r>
-      <w:proofErr w:type="gramStart"/>
-      <w:r>
-        <w:rPr>
-          <w:color w:val="222222"/>
-          <w:sz w:val="26"/>
-        </w:rPr>
-        <w:t>transmissions</w:t>
-      </w:r>
-      <w:proofErr w:type="gramEnd"/>
-    </w:p>
-    <w:p>
-      <w:hyperlink r:id="rId74">
-        <w:proofErr w:type="spellStart"/>
-        <w:r>
-          <w:rPr>
-            <w:rStyle w:val="InternetLink"/>
-            <w:color w:val="4285F4"/>
-            <w:sz w:val="26"/>
-          </w:rPr>
-          <w:t>multimon</w:t>
-        </w:r>
-        <w:proofErr w:type="spellEnd"/>
-        <w:r>
-          <w:rPr>
-            <w:rStyle w:val="InternetLink"/>
-            <w:color w:val="4285F4"/>
-            <w:sz w:val="26"/>
-          </w:rPr>
-          <w:t>-ng</w:t>
-        </w:r>
-      </w:hyperlink>
-      <w:r>
-        <w:rPr>
-          <w:color w:val="222222"/>
-          <w:sz w:val="26"/>
-        </w:rPr>
-        <w:t> - digital radio tran</w:t>
-      </w:r>
-      <w:r>
-        <w:rPr>
-          <w:color w:val="222222"/>
-          <w:sz w:val="26"/>
-        </w:rPr>
-        <w:t>smission decoder</w:t>
-      </w:r>
-    </w:p>
-    <w:p>
-      <w:hyperlink r:id="rId75">
-        <w:r>
-          <w:rPr>
-            <w:rStyle w:val="InternetLink"/>
-            <w:color w:val="1155CC"/>
-            <w:sz w:val="26"/>
-          </w:rPr>
-          <w:t>psk31lx</w:t>
-        </w:r>
-      </w:hyperlink>
-      <w:r>
-        <w:rPr>
-          <w:color w:val="222222"/>
-          <w:sz w:val="26"/>
-        </w:rPr>
-        <w:t xml:space="preserve"> - a terminal based </w:t>
-      </w:r>
-      <w:proofErr w:type="spellStart"/>
-      <w:r>
-        <w:rPr>
-          <w:color w:val="222222"/>
-          <w:sz w:val="26"/>
-        </w:rPr>
-        <w:t>ncurses</w:t>
-      </w:r>
-      <w:proofErr w:type="spellEnd"/>
-      <w:r>
-        <w:rPr>
-          <w:color w:val="222222"/>
-          <w:sz w:val="26"/>
-        </w:rPr>
-        <w:t xml:space="preserve"> program for psk31</w:t>
-      </w:r>
-    </w:p>
-    <w:p>
-      <w:hyperlink r:id="rId76">
-        <w:proofErr w:type="spellStart"/>
-        <w:r>
-          <w:rPr>
-            <w:rStyle w:val="InternetLink"/>
-            <w:color w:val="1155CC"/>
-            <w:sz w:val="26"/>
-          </w:rPr>
-          <w:t>twpsk</w:t>
-        </w:r>
-        <w:proofErr w:type="spellEnd"/>
-      </w:hyperlink>
-      <w:r>
-        <w:rPr>
-          <w:color w:val="222222"/>
-          <w:sz w:val="26"/>
-        </w:rPr>
-        <w:t xml:space="preserve"> - a </w:t>
-      </w:r>
-      <w:proofErr w:type="spellStart"/>
-      <w:r>
-        <w:rPr>
-          <w:color w:val="222222"/>
-          <w:sz w:val="26"/>
-        </w:rPr>
-        <w:t>psk</w:t>
-      </w:r>
-      <w:proofErr w:type="spellEnd"/>
-      <w:r>
-        <w:rPr>
-          <w:color w:val="222222"/>
-          <w:sz w:val="26"/>
-        </w:rPr>
-        <w:t xml:space="preserve"> program</w:t>
-      </w:r>
-    </w:p>
-    <w:p>
-      <w:pPr>
-        <w:rPr>
-          <w:sz w:val="32"/>
-        </w:rPr>
-      </w:pPr>
-    </w:p>
-    <w:p>
-      <w:pPr>
-        <w:rPr>
-          <w:color w:val="222222"/>
-          <w:sz w:val="36"/>
-        </w:rPr>
-      </w:pPr>
-      <w:r>
-        <w:rPr>
-          <w:color w:val="222222"/>
-          <w:sz w:val="36"/>
-        </w:rPr>
-        <w:t>Software Defined Radio</w:t>
-      </w:r>
-    </w:p>
-    <w:p>
-      <w:hyperlink r:id="rId77">
-        <w:proofErr w:type="spellStart"/>
-        <w:r>
-          <w:rPr>
-            <w:rStyle w:val="InternetLink"/>
-            <w:color w:val="4285F4"/>
-            <w:sz w:val="26"/>
-          </w:rPr>
-          <w:t>CubicSDR</w:t>
-        </w:r>
-        <w:proofErr w:type="spellEnd"/>
-      </w:hyperlink>
-      <w:r>
-        <w:rPr>
-          <w:color w:val="222222"/>
-          <w:sz w:val="26"/>
-        </w:rPr>
-        <w:t> - Software Defined Radio receiver</w:t>
-      </w:r>
-      <w:r>
-        <w:rPr>
-          <w:color w:val="222222"/>
-          <w:sz w:val="26"/>
-        </w:rPr>
-        <w:br/>
-      </w:r>
-      <w:hyperlink r:id="rId78">
-        <w:proofErr w:type="spellStart"/>
-        <w:r>
-          <w:rPr>
-            <w:rStyle w:val="InternetLink"/>
-            <w:color w:val="4285F4"/>
-            <w:sz w:val="26"/>
-          </w:rPr>
-          <w:t>cutesdr</w:t>
-        </w:r>
-        <w:proofErr w:type="spellEnd"/>
-      </w:hyperlink>
-      <w:r>
-        <w:rPr>
-          <w:color w:val="222222"/>
-          <w:sz w:val="26"/>
-        </w:rPr>
-        <w:t> - Simple demodulation and spectrum display program</w:t>
-      </w:r>
-    </w:p>
-    <w:p>
-      <w:hyperlink r:id="rId79">
-        <w:r>
-          <w:rPr>
-            <w:rStyle w:val="InternetLink"/>
-            <w:color w:val="4285F4"/>
-            <w:sz w:val="26"/>
-          </w:rPr>
-          <w:t>GQRX</w:t>
-        </w:r>
-      </w:hyperlink>
-      <w:r>
-        <w:rPr>
-          <w:color w:val="222222"/>
-          <w:sz w:val="26"/>
-        </w:rPr>
-        <w:t> - Software def</w:t>
-      </w:r>
-      <w:r>
-        <w:rPr>
-          <w:color w:val="222222"/>
-          <w:sz w:val="26"/>
-        </w:rPr>
-        <w:t>ined radio receiver</w:t>
-      </w:r>
-    </w:p>
-    <w:p>
-      <w:pPr>
-        <w:rPr>
-          <w:rFonts w:ascii="Arial;Helvetica;sans-serif" w:hAnsi="Arial;Helvetica;sans-serif"/>
-          <w:color w:val="222222"/>
-        </w:rPr>
-      </w:pPr>
-      <w:hyperlink r:id="rId80">
+      <w:hyperlink r:id="rId85">
         <w:proofErr w:type="spellStart"/>
         <w:r>
           <w:rPr>
@@ -2692,7 +2856,7 @@
       </w:r>
     </w:p>
     <w:p>
-      <w:hyperlink r:id="rId81">
+      <w:hyperlink r:id="rId86">
         <w:proofErr w:type="spellStart"/>
         <w:r>
           <w:rPr>
@@ -2713,23 +2877,15 @@
       </w:r>
     </w:p>
     <w:p>
-      <w:hyperlink r:id="rId82">
-        <w:proofErr w:type="spellStart"/>
-        <w:r>
-          <w:rPr>
-            <w:rStyle w:val="InternetLink"/>
-            <w:color w:val="4285F4"/>
-            <w:sz w:val="26"/>
-          </w:rPr>
-          <w:t>l</w:t>
-        </w:r>
-        <w:r>
-          <w:rPr>
-            <w:rStyle w:val="InternetLink"/>
-            <w:color w:val="4285F4"/>
-            <w:sz w:val="26"/>
-          </w:rPr>
-          <w:t>ysdr</w:t>
+      <w:hyperlink r:id="rId87">
+        <w:proofErr w:type="spellStart"/>
+        <w:r>
+          <w:rPr>
+            <w:rStyle w:val="InternetLink"/>
+            <w:color w:val="4285F4"/>
+            <w:sz w:val="26"/>
+          </w:rPr>
+          <w:t>lysdr</w:t>
         </w:r>
         <w:proofErr w:type="spellEnd"/>
       </w:hyperlink>
@@ -2742,7 +2898,7 @@
       </w:r>
     </w:p>
     <w:p>
-      <w:hyperlink r:id="rId83">
+      <w:hyperlink r:id="rId88">
         <w:proofErr w:type="spellStart"/>
         <w:r>
           <w:rPr>
@@ -2768,7 +2924,7 @@
         </w:rPr>
         <w:br/>
       </w:r>
-      <w:hyperlink r:id="rId84">
+      <w:hyperlink r:id="rId89">
         <w:proofErr w:type="spellStart"/>
         <w:r>
           <w:rPr>
@@ -2826,7 +2982,7 @@
         </w:rPr>
         <w:br/>
       </w:r>
-      <w:hyperlink r:id="rId85">
+      <w:hyperlink r:id="rId90">
         <w:proofErr w:type="spellStart"/>
         <w:r>
           <w:rPr>
@@ -2861,7 +3017,7 @@
         </w:rPr>
         <w:br/>
       </w:r>
-      <w:hyperlink r:id="rId86">
+      <w:hyperlink r:id="rId91">
         <w:proofErr w:type="spellStart"/>
         <w:r>
           <w:rPr>
@@ -2903,7 +3059,7 @@
         </w:rPr>
         <w:br/>
       </w:r>
-      <w:hyperlink r:id="rId87">
+      <w:hyperlink r:id="rId92">
         <w:proofErr w:type="spellStart"/>
         <w:r>
           <w:rPr>
@@ -2929,7 +3085,7 @@
         </w:rPr>
         <w:br/>
       </w:r>
-      <w:hyperlink r:id="rId88">
+      <w:hyperlink r:id="rId93">
         <w:proofErr w:type="spellStart"/>
         <w:r>
           <w:rPr>
@@ -2950,7 +3106,7 @@
       </w:r>
     </w:p>
     <w:p>
-      <w:hyperlink r:id="rId89">
+      <w:hyperlink r:id="rId94">
         <w:proofErr w:type="spellStart"/>
         <w:r>
           <w:rPr>
@@ -2971,7 +3127,7 @@
       </w:r>
     </w:p>
     <w:p>
-      <w:hyperlink r:id="rId90">
+      <w:hyperlink r:id="rId95">
         <w:proofErr w:type="spellStart"/>
         <w:r>
           <w:rPr>
@@ -3009,7 +3165,7 @@
         </w:rPr>
         <w:t>Support for </w:t>
       </w:r>
-      <w:hyperlink r:id="rId91">
+      <w:hyperlink r:id="rId96">
         <w:r>
           <w:rPr>
             <w:rStyle w:val="InternetLink"/>
@@ -3125,7 +3281,7 @@
         </w:rPr>
         <w:t xml:space="preserve">Support for </w:t>
       </w:r>
-      <w:hyperlink r:id="rId92">
+      <w:hyperlink r:id="rId97">
         <w:proofErr w:type="spellStart"/>
         <w:r>
           <w:rPr>
@@ -3142,16 +3298,71 @@
           <w:sz w:val="26"/>
           <w:szCs w:val="26"/>
         </w:rPr>
-        <w:t xml:space="preserve"> </w:t>
-      </w:r>
-      <w:r>
-        <w:rPr>
+        <w:t xml:space="preserve"> and </w:t>
+      </w:r>
+      <w:hyperlink r:id="rId98">
+        <w:proofErr w:type="spellStart"/>
+        <w:r>
+          <w:rPr>
+            <w:rStyle w:val="InternetLink"/>
+            <w:sz w:val="26"/>
+            <w:szCs w:val="26"/>
+          </w:rPr>
+          <w:t>AirSpy</w:t>
+        </w:r>
+        <w:proofErr w:type="spellEnd"/>
+        <w:r>
+          <w:rPr>
+            <w:rStyle w:val="InternetLink"/>
+            <w:sz w:val="26"/>
+            <w:szCs w:val="26"/>
+          </w:rPr>
+          <w:t xml:space="preserve"> HF</w:t>
+        </w:r>
+      </w:hyperlink>
+    </w:p>
+    <w:p>
+      <w:hyperlink r:id="rId99">
+        <w:proofErr w:type="spellStart"/>
+        <w:r>
+          <w:rPr>
+            <w:rStyle w:val="InternetLink"/>
+            <w:sz w:val="26"/>
+            <w:szCs w:val="26"/>
+          </w:rPr>
+          <w:t>SoapySDRAirSpy</w:t>
+        </w:r>
+        <w:proofErr w:type="spellEnd"/>
+      </w:hyperlink>
+      <w:r>
+        <w:rPr>
+          <w:color w:val="222222"/>
           <w:sz w:val="26"/>
           <w:szCs w:val="26"/>
         </w:rPr>
-        <w:t xml:space="preserve">and </w:t>
-      </w:r>
-      <w:hyperlink r:id="rId93">
+        <w:t xml:space="preserve">- Soapy SDR module for </w:t>
+      </w:r>
+      <w:proofErr w:type="spellStart"/>
+      <w:r>
+        <w:rPr>
+          <w:color w:val="222222"/>
+          <w:sz w:val="26"/>
+          <w:szCs w:val="26"/>
+        </w:rPr>
+        <w:t>AirSpy</w:t>
+      </w:r>
+      <w:proofErr w:type="spellEnd"/>
+      <w:r>
+        <w:rPr>
+          <w:color w:val="222222"/>
+          <w:sz w:val="26"/>
+          <w:szCs w:val="26"/>
+        </w:rPr>
+        <w:t xml:space="preserve"> SDR</w:t>
+      </w:r>
+    </w:p>
+    <w:p>
+      <w:hyperlink r:id="rId100">
         <w:proofErr w:type="spellStart"/>
         <w:r>
           <w:rPr>
@@ -3159,7 +3370,7 @@
             <w:sz w:val="26"/>
             <w:szCs w:val="26"/>
           </w:rPr>
-          <w:t>AirSpy</w:t>
+          <w:t>SoapySDRFUNcube</w:t>
         </w:r>
         <w:proofErr w:type="spellEnd"/>
         <w:r>
@@ -3168,12 +3379,38 @@
             <w:sz w:val="26"/>
             <w:szCs w:val="26"/>
           </w:rPr>
-          <w:t xml:space="preserve"> HF</w:t>
-        </w:r>
-      </w:hyperlink>
-    </w:p>
-    <w:p>
-      <w:hyperlink r:id="rId94">
+          <w:t xml:space="preserve"> Dongle Pro+</w:t>
+        </w:r>
+      </w:hyperlink>
+      <w:r>
+        <w:rPr>
+          <w:color w:val="222222"/>
+          <w:sz w:val="26"/>
+          <w:szCs w:val="26"/>
+        </w:rPr>
+        <w:t xml:space="preserve">- Soapy SDR module for </w:t>
+      </w:r>
+      <w:proofErr w:type="spellStart"/>
+      <w:r>
+        <w:rPr>
+          <w:color w:val="222222"/>
+          <w:sz w:val="26"/>
+          <w:szCs w:val="26"/>
+        </w:rPr>
+        <w:t>FUNCube</w:t>
+      </w:r>
+      <w:proofErr w:type="spellEnd"/>
+      <w:r>
+        <w:rPr>
+          <w:color w:val="222222"/>
+          <w:sz w:val="26"/>
+          <w:szCs w:val="26"/>
+        </w:rPr>
+        <w:t xml:space="preserve"> Dongle Pro+</w:t>
+      </w:r>
+    </w:p>
+    <w:p>
+      <w:hyperlink r:id="rId101">
         <w:proofErr w:type="spellStart"/>
         <w:r>
           <w:rPr>
@@ -3181,7 +3418,7 @@
             <w:sz w:val="26"/>
             <w:szCs w:val="26"/>
           </w:rPr>
-          <w:t>SoapySDRAirSpy</w:t>
+          <w:t>SoapySDRPlutoSDR</w:t>
         </w:r>
         <w:proofErr w:type="spellEnd"/>
       </w:hyperlink>
@@ -3191,6 +3428,28 @@
           <w:sz w:val="26"/>
           <w:szCs w:val="26"/>
         </w:rPr>
+        <w:t>- Soapy SDR module for Pluto SDR</w:t>
+      </w:r>
+    </w:p>
+    <w:p>
+      <w:hyperlink r:id="rId102">
+        <w:proofErr w:type="spellStart"/>
+        <w:r>
+          <w:rPr>
+            <w:rStyle w:val="InternetLink"/>
+            <w:sz w:val="26"/>
+            <w:szCs w:val="26"/>
+          </w:rPr>
+          <w:t>SoapySDROsmoSDR</w:t>
+        </w:r>
+        <w:proofErr w:type="spellEnd"/>
+      </w:hyperlink>
+      <w:r>
+        <w:rPr>
+          <w:color w:val="222222"/>
+          <w:sz w:val="26"/>
+          <w:szCs w:val="26"/>
+        </w:rPr>
         <w:t xml:space="preserve">- Soapy SDR module for </w:t>
       </w:r>
       <w:proofErr w:type="spellStart"/>
@@ -3200,7 +3459,7 @@
           <w:sz w:val="26"/>
           <w:szCs w:val="26"/>
         </w:rPr>
-        <w:t>AirSpy</w:t>
+        <w:t>Osmo</w:t>
       </w:r>
       <w:proofErr w:type="spellEnd"/>
       <w:r>
@@ -3213,7 +3472,7 @@
       </w:r>
     </w:p>
     <w:p>
-      <w:hyperlink r:id="rId95">
+      <w:hyperlink r:id="rId103">
         <w:proofErr w:type="spellStart"/>
         <w:r>
           <w:rPr>
@@ -3221,25 +3480,31 @@
             <w:sz w:val="26"/>
             <w:szCs w:val="26"/>
           </w:rPr>
-          <w:t>SoapySDRFUNcube</w:t>
-        </w:r>
-        <w:proofErr w:type="spellEnd"/>
+          <w:t>SoapySDRRedPitaya</w:t>
+        </w:r>
+        <w:proofErr w:type="spellEnd"/>
+      </w:hyperlink>
+      <w:r>
+        <w:rPr>
+          <w:color w:val="222222"/>
+          <w:sz w:val="26"/>
+          <w:szCs w:val="26"/>
+        </w:rPr>
+        <w:t>- Soapy SDR module for Red Pitaya SDR</w:t>
+      </w:r>
+    </w:p>
+    <w:p>
+      <w:hyperlink r:id="rId104">
+        <w:proofErr w:type="spellStart"/>
         <w:r>
           <w:rPr>
             <w:rStyle w:val="InternetLink"/>
             <w:sz w:val="26"/>
             <w:szCs w:val="26"/>
           </w:rPr>
-          <w:t xml:space="preserve"> Don</w:t>
-        </w:r>
-        <w:r>
-          <w:rPr>
-            <w:rStyle w:val="InternetLink"/>
-            <w:sz w:val="26"/>
-            <w:szCs w:val="26"/>
-          </w:rPr>
-          <w:t>gle Pro+</w:t>
-        </w:r>
+          <w:t>SoapyUHD</w:t>
+        </w:r>
+        <w:proofErr w:type="spellEnd"/>
       </w:hyperlink>
       <w:r>
         <w:rPr>
@@ -3247,7 +3512,7 @@
           <w:sz w:val="26"/>
           <w:szCs w:val="26"/>
         </w:rPr>
-        <w:t xml:space="preserve">- Soapy SDR module for </w:t>
+        <w:t xml:space="preserve">- Soapy SDR module for Ettus </w:t>
       </w:r>
       <w:proofErr w:type="spellStart"/>
       <w:r>
@@ -3256,7 +3521,7 @@
           <w:sz w:val="26"/>
           <w:szCs w:val="26"/>
         </w:rPr>
-        <w:t>FUNCube</w:t>
+        <w:t>ResearchUHD</w:t>
       </w:r>
       <w:proofErr w:type="spellEnd"/>
       <w:r>
@@ -3265,151 +3530,11 @@
           <w:sz w:val="26"/>
           <w:szCs w:val="26"/>
         </w:rPr>
-        <w:t xml:space="preserve"> Dongle Pro+</w:t>
-      </w:r>
-    </w:p>
-    <w:p>
-      <w:hyperlink r:id="rId96">
-        <w:proofErr w:type="spellStart"/>
-        <w:r>
-          <w:rPr>
-            <w:rStyle w:val="InternetLink"/>
-            <w:sz w:val="26"/>
-            <w:szCs w:val="26"/>
-          </w:rPr>
-          <w:t>SoapySDRPlutoSDR</w:t>
-        </w:r>
-        <w:proofErr w:type="spellEnd"/>
-      </w:hyperlink>
-      <w:r>
-        <w:rPr>
-          <w:color w:val="222222"/>
-          <w:sz w:val="26"/>
-          <w:szCs w:val="26"/>
-        </w:rPr>
-        <w:t>- Soapy SDR module for Pluto SDR</w:t>
-      </w:r>
-    </w:p>
-    <w:p>
-      <w:hyperlink r:id="rId97">
-        <w:proofErr w:type="spellStart"/>
-        <w:r>
-          <w:rPr>
-            <w:rStyle w:val="InternetLink"/>
-            <w:sz w:val="26"/>
-            <w:szCs w:val="26"/>
-          </w:rPr>
-          <w:t>SoapySDROsmoSDR</w:t>
-        </w:r>
-        <w:proofErr w:type="spellEnd"/>
-      </w:hyperlink>
-      <w:r>
-        <w:rPr>
-          <w:color w:val="222222"/>
-          <w:sz w:val="26"/>
-          <w:szCs w:val="26"/>
-        </w:rPr>
-        <w:t xml:space="preserve">- Soapy SDR module </w:t>
-      </w:r>
-      <w:r>
-        <w:rPr>
-          <w:color w:val="222222"/>
-          <w:sz w:val="26"/>
-          <w:szCs w:val="26"/>
-        </w:rPr>
-        <w:t xml:space="preserve">for </w:t>
-      </w:r>
-      <w:proofErr w:type="spellStart"/>
-      <w:r>
-        <w:rPr>
-          <w:color w:val="222222"/>
-          <w:sz w:val="26"/>
-          <w:szCs w:val="26"/>
-        </w:rPr>
-        <w:t>Osmo</w:t>
-      </w:r>
-      <w:proofErr w:type="spellEnd"/>
-      <w:r>
-        <w:rPr>
-          <w:color w:val="222222"/>
-          <w:sz w:val="26"/>
-          <w:szCs w:val="26"/>
-        </w:rPr>
         <w:t xml:space="preserve"> SDR</w:t>
       </w:r>
     </w:p>
     <w:p>
-      <w:hyperlink r:id="rId98">
-        <w:proofErr w:type="spellStart"/>
-        <w:r>
-          <w:rPr>
-            <w:rStyle w:val="InternetLink"/>
-            <w:sz w:val="26"/>
-            <w:szCs w:val="26"/>
-          </w:rPr>
-          <w:t>SoapySDRRedPitaya</w:t>
-        </w:r>
-        <w:proofErr w:type="spellEnd"/>
-      </w:hyperlink>
-      <w:r>
-        <w:rPr>
-          <w:color w:val="222222"/>
-          <w:sz w:val="26"/>
-          <w:szCs w:val="26"/>
-        </w:rPr>
-        <w:t>- Soapy SDR module for Red Pitaya SDR</w:t>
-      </w:r>
-    </w:p>
-    <w:p>
-      <w:hyperlink r:id="rId99">
-        <w:proofErr w:type="spellStart"/>
-        <w:r>
-          <w:rPr>
-            <w:rStyle w:val="InternetLink"/>
-            <w:sz w:val="26"/>
-            <w:szCs w:val="26"/>
-          </w:rPr>
-          <w:t>SoapyUHD</w:t>
-        </w:r>
-        <w:proofErr w:type="spellEnd"/>
-      </w:hyperlink>
-      <w:r>
-        <w:rPr>
-          <w:color w:val="222222"/>
-          <w:sz w:val="26"/>
-          <w:szCs w:val="26"/>
-        </w:rPr>
-        <w:t>-</w:t>
-      </w:r>
-      <w:r>
-        <w:rPr>
-          <w:color w:val="222222"/>
-          <w:sz w:val="26"/>
-          <w:szCs w:val="26"/>
-        </w:rPr>
-        <w:t xml:space="preserve"> Soapy SDR module for Ettus </w:t>
-      </w:r>
-      <w:proofErr w:type="spellStart"/>
-      <w:r>
-        <w:rPr>
-          <w:color w:val="222222"/>
-          <w:sz w:val="26"/>
-          <w:szCs w:val="26"/>
-        </w:rPr>
-        <w:t>ResearchUHD</w:t>
-      </w:r>
-      <w:proofErr w:type="spellEnd"/>
-      <w:r>
-        <w:rPr>
-          <w:color w:val="222222"/>
-          <w:sz w:val="26"/>
-          <w:szCs w:val="26"/>
-        </w:rPr>
-        <w:t xml:space="preserve"> SDR</w:t>
-      </w:r>
-    </w:p>
-    <w:p>
-      <w:hyperlink r:id="rId100">
+      <w:hyperlink r:id="rId105">
         <w:proofErr w:type="spellStart"/>
         <w:r>
           <w:rPr>
@@ -3484,7 +3609,7 @@
       </w:r>
     </w:p>
     <w:p>
-      <w:hyperlink r:id="rId101">
+      <w:hyperlink r:id="rId106">
         <w:r>
           <w:rPr>
             <w:rStyle w:val="InternetLink"/>
@@ -3512,7 +3637,7 @@
       <w:proofErr w:type="spellEnd"/>
     </w:p>
     <w:p>
-      <w:hyperlink r:id="rId102">
+      <w:hyperlink r:id="rId107">
         <w:r>
           <w:rPr>
             <w:rStyle w:val="InternetLink"/>
@@ -3531,7 +3656,7 @@
       </w:r>
     </w:p>
     <w:p>
-      <w:hyperlink r:id="rId103">
+      <w:hyperlink r:id="rId108">
         <w:proofErr w:type="spellStart"/>
         <w:r>
           <w:rPr>
@@ -3552,22 +3677,14 @@
       </w:r>
     </w:p>
     <w:p>
-      <w:hyperlink r:id="rId104">
-        <w:r>
-          <w:rPr>
-            <w:rStyle w:val="InternetLink"/>
-            <w:color w:val="4285F4"/>
-            <w:sz w:val="26"/>
-          </w:rPr>
-          <w:t>a</w:t>
-        </w:r>
-        <w:r>
-          <w:rPr>
-            <w:rStyle w:val="InternetLink"/>
-            <w:color w:val="4285F4"/>
-            <w:sz w:val="26"/>
-          </w:rPr>
-          <w:t>prsdigi</w:t>
+      <w:hyperlink r:id="rId109">
+        <w:r>
+          <w:rPr>
+            <w:rStyle w:val="InternetLink"/>
+            <w:color w:val="4285F4"/>
+            <w:sz w:val="26"/>
+          </w:rPr>
+          <w:t>aprsdigi</w:t>
         </w:r>
       </w:hyperlink>
       <w:r>
@@ -3579,7 +3696,7 @@
       </w:r>
     </w:p>
     <w:p>
-      <w:hyperlink r:id="rId105">
+      <w:hyperlink r:id="rId110">
         <w:r>
           <w:rPr>
             <w:rStyle w:val="InternetLink"/>
@@ -3607,7 +3724,7 @@
       <w:proofErr w:type="spellEnd"/>
     </w:p>
     <w:p>
-      <w:hyperlink r:id="rId106">
+      <w:hyperlink r:id="rId111">
         <w:r>
           <w:rPr>
             <w:rStyle w:val="InternetLink"/>
@@ -3649,7 +3766,7 @@
         </w:rPr>
         <w:t xml:space="preserve"> Application Suite from </w:t>
       </w:r>
-      <w:hyperlink r:id="rId107">
+      <w:hyperlink r:id="rId112">
         <w:r>
           <w:rPr>
             <w:rStyle w:val="InternetLink"/>
@@ -3661,7 +3778,7 @@
       </w:hyperlink>
     </w:p>
     <w:p>
-      <w:hyperlink r:id="rId108">
+      <w:hyperlink r:id="rId113">
         <w:proofErr w:type="spellStart"/>
         <w:r>
           <w:rPr>
@@ -3691,7 +3808,7 @@
       <w:proofErr w:type="spellEnd"/>
     </w:p>
     <w:p>
-      <w:hyperlink r:id="rId109">
+      <w:hyperlink r:id="rId114">
         <w:proofErr w:type="spellStart"/>
         <w:r>
           <w:rPr>
@@ -3710,22 +3827,14 @@
         </w:rPr>
         <w:t> - </w:t>
       </w:r>
-      <w:hyperlink r:id="rId110">
-        <w:r>
-          <w:rPr>
-            <w:rStyle w:val="InternetLink"/>
-            <w:color w:val="4285F4"/>
-            <w:sz w:val="26"/>
-          </w:rPr>
-          <w:t>Digital</w:t>
-        </w:r>
-        <w:r>
-          <w:rPr>
-            <w:rStyle w:val="InternetLink"/>
-            <w:color w:val="4285F4"/>
-            <w:sz w:val="26"/>
-          </w:rPr>
-          <w:t xml:space="preserve"> Modes</w:t>
+      <w:hyperlink r:id="rId115">
+        <w:r>
+          <w:rPr>
+            <w:rStyle w:val="InternetLink"/>
+            <w:color w:val="4285F4"/>
+            <w:sz w:val="26"/>
+          </w:rPr>
+          <w:t>Digital Modes</w:t>
         </w:r>
       </w:hyperlink>
       <w:r>
@@ -3737,7 +3846,7 @@
       </w:r>
     </w:p>
     <w:p>
-      <w:hyperlink r:id="rId111">
+      <w:hyperlink r:id="rId116">
         <w:proofErr w:type="spellStart"/>
         <w:r>
           <w:rPr>
@@ -3774,7 +3883,7 @@
       </w:r>
     </w:p>
     <w:p>
-      <w:hyperlink r:id="rId112">
+      <w:hyperlink r:id="rId117">
         <w:proofErr w:type="spellStart"/>
         <w:r>
           <w:rPr>
@@ -3795,23 +3904,15 @@
       </w:r>
     </w:p>
     <w:p>
-      <w:hyperlink r:id="rId113">
-        <w:proofErr w:type="spellStart"/>
-        <w:r>
-          <w:rPr>
-            <w:rStyle w:val="InternetLink"/>
-            <w:color w:val="4285F4"/>
-            <w:sz w:val="26"/>
-          </w:rPr>
-          <w:t>fla</w:t>
-        </w:r>
-        <w:r>
-          <w:rPr>
-            <w:rStyle w:val="InternetLink"/>
-            <w:color w:val="4285F4"/>
-            <w:sz w:val="26"/>
-          </w:rPr>
-          <w:t>rq</w:t>
+      <w:hyperlink r:id="rId118">
+        <w:proofErr w:type="spellStart"/>
+        <w:r>
+          <w:rPr>
+            <w:rStyle w:val="InternetLink"/>
+            <w:color w:val="4285F4"/>
+            <w:sz w:val="26"/>
+          </w:rPr>
+          <w:t>flarq</w:t>
         </w:r>
         <w:proofErr w:type="spellEnd"/>
       </w:hyperlink>
@@ -3833,7 +3934,7 @@
       <w:proofErr w:type="spellEnd"/>
     </w:p>
     <w:p>
-      <w:hyperlink r:id="rId114">
+      <w:hyperlink r:id="rId119">
         <w:proofErr w:type="spellStart"/>
         <w:r>
           <w:rPr>
@@ -3854,7 +3955,7 @@
       </w:r>
     </w:p>
     <w:p>
-      <w:hyperlink r:id="rId115">
+      <w:hyperlink r:id="rId120">
         <w:proofErr w:type="spellStart"/>
         <w:r>
           <w:rPr>
@@ -3886,7 +3987,7 @@
       <w:proofErr w:type="gramEnd"/>
     </w:p>
     <w:p>
-      <w:hyperlink r:id="rId116">
+      <w:hyperlink r:id="rId121">
         <w:proofErr w:type="spellStart"/>
         <w:r>
           <w:rPr>
@@ -3907,7 +4008,7 @@
       </w:r>
     </w:p>
     <w:p>
-      <w:hyperlink r:id="rId117">
+      <w:hyperlink r:id="rId122">
         <w:proofErr w:type="spellStart"/>
         <w:r>
           <w:rPr>
@@ -3928,7 +4029,7 @@
       </w:r>
     </w:p>
     <w:p>
-      <w:hyperlink r:id="rId118">
+      <w:hyperlink r:id="rId123">
         <w:proofErr w:type="spellStart"/>
         <w:r>
           <w:rPr>
@@ -3945,18 +4046,11 @@
           <w:color w:val="222222"/>
           <w:sz w:val="26"/>
         </w:rPr>
-        <w:t> - NBEMs post offic</w:t>
-      </w:r>
-      <w:r>
-        <w:rPr>
-          <w:color w:val="222222"/>
-          <w:sz w:val="26"/>
-        </w:rPr>
-        <w:t>e</w:t>
-      </w:r>
-    </w:p>
-    <w:p>
-      <w:hyperlink r:id="rId119">
+        <w:t> - NBEMs post office</w:t>
+      </w:r>
+    </w:p>
+    <w:p>
+      <w:hyperlink r:id="rId124">
         <w:proofErr w:type="spellStart"/>
         <w:r>
           <w:rPr>
@@ -3977,7 +4071,7 @@
       </w:r>
     </w:p>
     <w:p>
-      <w:hyperlink r:id="rId120">
+      <w:hyperlink r:id="rId125">
         <w:proofErr w:type="spellStart"/>
         <w:r>
           <w:rPr>
@@ -4048,18 +4142,11 @@
           <w:color w:val="222222"/>
           <w:sz w:val="36"/>
         </w:rPr>
-        <w:t xml:space="preserve">Logging </w:t>
-      </w:r>
-      <w:r>
-        <w:rPr>
-          <w:color w:val="222222"/>
-          <w:sz w:val="36"/>
-        </w:rPr>
-        <w:t>Applications</w:t>
-      </w:r>
-    </w:p>
-    <w:p>
-      <w:hyperlink r:id="rId121">
+        <w:t>Logging Applications</w:t>
+      </w:r>
+    </w:p>
+    <w:p>
+      <w:hyperlink r:id="rId126">
         <w:proofErr w:type="spellStart"/>
         <w:r>
           <w:rPr>
@@ -4096,7 +4183,7 @@
       </w:r>
     </w:p>
     <w:p>
-      <w:hyperlink r:id="rId122">
+      <w:hyperlink r:id="rId127">
         <w:proofErr w:type="spellStart"/>
         <w:r>
           <w:rPr>
@@ -4117,7 +4204,7 @@
       </w:r>
     </w:p>
     <w:p>
-      <w:hyperlink r:id="rId123">
+      <w:hyperlink r:id="rId128">
         <w:proofErr w:type="spellStart"/>
         <w:r>
           <w:rPr>
@@ -4134,14 +4221,7 @@
           <w:color w:val="222222"/>
           <w:sz w:val="26"/>
         </w:rPr>
-        <w:t> - Logging software (writ</w:t>
-      </w:r>
-      <w:r>
-        <w:rPr>
-          <w:color w:val="222222"/>
-          <w:sz w:val="26"/>
-        </w:rPr>
-        <w:t>ten in Python)</w:t>
+        <w:t> - Logging software (written in Python)</w:t>
       </w:r>
     </w:p>
     <w:p>
@@ -4151,7 +4231,7 @@
           <w:sz w:val="26"/>
         </w:rPr>
       </w:pPr>
-      <w:hyperlink r:id="rId124">
+      <w:hyperlink r:id="rId129">
         <w:proofErr w:type="spellStart"/>
         <w:r>
           <w:rPr>
@@ -4172,7 +4252,7 @@
       </w:r>
     </w:p>
     <w:p>
-      <w:hyperlink r:id="rId125" w:history="1">
+      <w:hyperlink r:id="rId130" w:history="1">
         <w:proofErr w:type="spellStart"/>
         <w:r>
           <w:rPr>
@@ -4213,7 +4293,7 @@
       </w:r>
     </w:p>
     <w:p>
-      <w:hyperlink r:id="rId126">
+      <w:hyperlink r:id="rId131">
         <w:proofErr w:type="spellStart"/>
         <w:r>
           <w:rPr>
@@ -4243,7 +4323,7 @@
       <w:proofErr w:type="gramEnd"/>
     </w:p>
     <w:p>
-      <w:hyperlink r:id="rId127">
+      <w:hyperlink r:id="rId132">
         <w:r>
           <w:rPr>
             <w:rStyle w:val="InternetLink"/>
@@ -4258,14 +4338,7 @@
           <w:color w:val="222222"/>
           <w:sz w:val="26"/>
         </w:rPr>
-        <w:t> - VHF/UHF/</w:t>
-      </w:r>
-      <w:r>
-        <w:rPr>
-          <w:color w:val="222222"/>
-          <w:sz w:val="26"/>
-        </w:rPr>
-        <w:t xml:space="preserve">SHF </w:t>
+        <w:t xml:space="preserve"> - VHF/UHF/SHF </w:t>
       </w:r>
       <w:proofErr w:type="spellStart"/>
       <w:r>
@@ -4285,7 +4358,7 @@
       </w:r>
     </w:p>
     <w:p>
-      <w:hyperlink r:id="rId128">
+      <w:hyperlink r:id="rId133">
         <w:proofErr w:type="spellStart"/>
         <w:r>
           <w:rPr>
@@ -4306,7 +4379,7 @@
       </w:r>
     </w:p>
     <w:p>
-      <w:hyperlink r:id="rId129" w:history="1">
+      <w:hyperlink r:id="rId134" w:history="1">
         <w:proofErr w:type="spellStart"/>
         <w:r>
           <w:rPr>
@@ -4351,7 +4424,7 @@
       <w:proofErr w:type="spellEnd"/>
     </w:p>
     <w:p>
-      <w:hyperlink r:id="rId130" w:history="1">
+      <w:hyperlink r:id="rId135" w:history="1">
         <w:r>
           <w:rPr>
             <w:rStyle w:val="Hyperlink"/>
@@ -4369,7 +4442,7 @@
       </w:r>
     </w:p>
     <w:p>
-      <w:hyperlink r:id="rId131">
+      <w:hyperlink r:id="rId136">
         <w:r>
           <w:rPr>
             <w:rStyle w:val="InternetLink"/>
@@ -4397,7 +4470,7 @@
       <w:proofErr w:type="gramEnd"/>
     </w:p>
     <w:p>
-      <w:hyperlink r:id="rId132">
+      <w:hyperlink r:id="rId137">
         <w:proofErr w:type="spellStart"/>
         <w:r>
           <w:rPr>
@@ -4465,7 +4538,7 @@
       </w:r>
     </w:p>
     <w:p>
-      <w:hyperlink r:id="rId133">
+      <w:hyperlink r:id="rId138">
         <w:r>
           <w:rPr>
             <w:rStyle w:val="InternetLink"/>
@@ -4510,7 +4583,7 @@
       </w:r>
     </w:p>
     <w:p>
-      <w:hyperlink r:id="rId134">
+      <w:hyperlink r:id="rId139">
         <w:r>
           <w:rPr>
             <w:rStyle w:val="InternetLink"/>
@@ -4538,7 +4611,7 @@
       <w:proofErr w:type="spellEnd"/>
     </w:p>
     <w:p>
-      <w:hyperlink r:id="rId135">
+      <w:hyperlink r:id="rId140">
         <w:r>
           <w:rPr>
             <w:rStyle w:val="InternetLink"/>
@@ -4566,7 +4639,7 @@
       <w:proofErr w:type="gramEnd"/>
     </w:p>
     <w:p>
-      <w:hyperlink r:id="rId136">
+      <w:hyperlink r:id="rId141">
         <w:r>
           <w:rPr>
             <w:rStyle w:val="InternetLink"/>
@@ -4583,7 +4656,7 @@
         </w:rPr>
         <w:t> - Retrieves local ARDOP sources by </w:t>
       </w:r>
-      <w:hyperlink r:id="rId137">
+      <w:hyperlink r:id="rId142">
         <w:r>
           <w:rPr>
             <w:rStyle w:val="InternetLink"/>
@@ -4595,7 +4668,7 @@
       </w:hyperlink>
     </w:p>
     <w:p>
-      <w:hyperlink r:id="rId138">
+      <w:hyperlink r:id="rId143">
         <w:r>
           <w:rPr>
             <w:rStyle w:val="InternetLink"/>
@@ -4616,7 +4689,7 @@
       </w:r>
     </w:p>
     <w:p>
-      <w:hyperlink r:id="rId139">
+      <w:hyperlink r:id="rId144">
         <w:r>
           <w:rPr>
             <w:rStyle w:val="InternetLink"/>
@@ -4655,18 +4728,11 @@
           <w:color w:val="222222"/>
           <w:sz w:val="36"/>
         </w:rPr>
-        <w:t>Morse Co</w:t>
-      </w:r>
-      <w:r>
-        <w:rPr>
-          <w:color w:val="222222"/>
-          <w:sz w:val="36"/>
-        </w:rPr>
-        <w:t>de Applications</w:t>
-      </w:r>
-    </w:p>
-    <w:p>
-      <w:hyperlink r:id="rId140">
+        <w:t>Morse Code Applications</w:t>
+      </w:r>
+    </w:p>
+    <w:p>
+      <w:hyperlink r:id="rId145">
         <w:proofErr w:type="spellStart"/>
         <w:r>
           <w:rPr>
@@ -4687,7 +4753,7 @@
       </w:r>
     </w:p>
     <w:p>
-      <w:hyperlink r:id="rId141">
+      <w:hyperlink r:id="rId146">
         <w:proofErr w:type="spellStart"/>
         <w:r>
           <w:rPr>
@@ -4715,7 +4781,7 @@
       </w:r>
     </w:p>
     <w:p>
-      <w:hyperlink r:id="rId142">
+      <w:hyperlink r:id="rId147">
         <w:proofErr w:type="spellStart"/>
         <w:r>
           <w:rPr>
@@ -4736,7 +4802,7 @@
       </w:r>
     </w:p>
     <w:p>
-      <w:hyperlink r:id="rId143">
+      <w:hyperlink r:id="rId148">
         <w:proofErr w:type="spellStart"/>
         <w:r>
           <w:rPr>
@@ -4757,7 +4823,7 @@
       </w:r>
     </w:p>
     <w:p>
-      <w:hyperlink r:id="rId144">
+      <w:hyperlink r:id="rId149">
         <w:proofErr w:type="spellStart"/>
         <w:r>
           <w:rPr>
@@ -4774,18 +4840,11 @@
           <w:color w:val="222222"/>
           <w:sz w:val="26"/>
         </w:rPr>
-        <w:t> - morse daemon for the serial or parallel po</w:t>
-      </w:r>
-      <w:r>
-        <w:rPr>
-          <w:color w:val="222222"/>
-          <w:sz w:val="26"/>
-        </w:rPr>
-        <w:t>rt</w:t>
-      </w:r>
-    </w:p>
-    <w:p>
-      <w:hyperlink r:id="rId145">
+        <w:t> - morse daemon for the serial or parallel port</w:t>
+      </w:r>
+    </w:p>
+    <w:p>
+      <w:hyperlink r:id="rId150">
         <w:r>
           <w:rPr>
             <w:rStyle w:val="InternetLink"/>
@@ -4825,7 +4884,7 @@
         </w:rPr>
         <w:br/>
       </w:r>
-      <w:hyperlink r:id="rId146">
+      <w:hyperlink r:id="rId151">
         <w:r>
           <w:rPr>
             <w:rStyle w:val="InternetLink"/>
@@ -4853,7 +4912,7 @@
       <w:proofErr w:type="gramEnd"/>
     </w:p>
     <w:p>
-      <w:hyperlink r:id="rId147">
+      <w:hyperlink r:id="rId152">
         <w:r>
           <w:rPr>
             <w:rStyle w:val="InternetLink"/>
@@ -4872,7 +4931,7 @@
       </w:r>
     </w:p>
     <w:p>
-      <w:hyperlink r:id="rId148">
+      <w:hyperlink r:id="rId153">
         <w:r>
           <w:rPr>
             <w:rStyle w:val="InternetLink"/>
@@ -4891,7 +4950,7 @@
       </w:r>
     </w:p>
     <w:p>
-      <w:hyperlink r:id="rId149">
+      <w:hyperlink r:id="rId154">
         <w:proofErr w:type="spellStart"/>
         <w:r>
           <w:rPr>
@@ -4921,7 +4980,7 @@
       <w:proofErr w:type="gramEnd"/>
     </w:p>
     <w:p>
-      <w:hyperlink r:id="rId150">
+      <w:hyperlink r:id="rId155">
         <w:proofErr w:type="spellStart"/>
         <w:r>
           <w:rPr>
@@ -4942,7 +5001,7 @@
       </w:r>
     </w:p>
     <w:p>
-      <w:hyperlink r:id="rId151">
+      <w:hyperlink r:id="rId156">
         <w:proofErr w:type="spellStart"/>
         <w:r>
           <w:rPr>
@@ -5011,7 +5070,7 @@
 </file>
 
 <file path=word/styles.xml><?xml version="1.0" encoding="utf-8"?>
-<w:styles xmlns:mc="http://schemas.openxmlformats.org/markup-compatibility/2006" xmlns:r="http://schemas.openxmlformats.org/officeDocument/2006/relationships" xmlns:w="http://schemas.openxmlformats.org/wordprocessingml/2006/main" xmlns:w14="http://schemas.microsoft.com/office/word/2010/wordml" xmlns:w15="http://schemas.microsoft.com/office/word/2012/wordml" xmlns:w16cex="http://schemas.microsoft.com/office/word/2018/wordml/cex" xmlns:w16cid="http://schemas.microsoft.com/office/word/2016/wordml/cid" xmlns:w16="http://schemas.microsoft.com/office/word/2018/wordml" xmlns:w16se="http://schemas.microsoft.com/office/word/2015/wordml/symex" mc:Ignorable="w14 w15 w16se w16cid w16 w16cex">
+<w:styles xmlns:mc="http://schemas.openxmlformats.org/markup-compatibility/2006" xmlns:r="http://schemas.openxmlformats.org/officeDocument/2006/relationships" xmlns:w="http://schemas.openxmlformats.org/wordprocessingml/2006/main" xmlns:w14="http://schemas.microsoft.com/office/word/2010/wordml" xmlns:w15="http://schemas.microsoft.com/office/word/2012/wordml" xmlns:w16cex="http://schemas.microsoft.com/office/word/2018/wordml/cex" xmlns:w16cid="http://schemas.microsoft.com/office/word/2016/wordml/cid" xmlns:w16="http://schemas.microsoft.com/office/word/2018/wordml" xmlns:w16sdtdh="http://schemas.microsoft.com/office/word/2020/wordml/sdtdatahash" xmlns:w16se="http://schemas.microsoft.com/office/word/2015/wordml/symex" mc:Ignorable="w14 w15 w16se w16cid w16 w16cex w16sdtdh">
   <w:docDefaults>
     <w:rPrDefault>
       <w:rPr>

</xml_diff>